<commit_message>
Changed little report thinies and question_type based on AVL is not standard
</commit_message>
<xml_diff>
--- a/templates/otp-muis.docx
+++ b/templates/otp-muis.docx
@@ -67,6 +67,7 @@
           <w:lang w:val="en-GB"/>
         </w:rPr>
       </w:pPr>
+      <w:proofErr w:type="spellStart"/>
       <w:r>
         <w:rPr>
           <w:rFonts w:ascii="Century Gothic" w:hAnsi="Century Gothic" w:cs="Century Gothic"/>
@@ -92,6 +93,7 @@
         </w:rPr>
         <w:t>:schoolnaamTTT</w:t>
       </w:r>
+      <w:proofErr w:type="spellEnd"/>
       <w:proofErr w:type="gramEnd"/>
     </w:p>
     <w:p>
@@ -106,6 +108,7 @@
           <w:lang w:val="en-GB"/>
         </w:rPr>
       </w:pPr>
+      <w:proofErr w:type="spellStart"/>
       <w:r>
         <w:rPr>
           <w:rFonts w:ascii="Century Gothic" w:hAnsi="Century Gothic" w:cs="Century Gothic"/>
@@ -131,6 +134,7 @@
         </w:rPr>
         <w:t>:school.cityTTT</w:t>
       </w:r>
+      <w:proofErr w:type="spellEnd"/>
       <w:proofErr w:type="gramEnd"/>
     </w:p>
     <w:p>
@@ -208,6 +212,7 @@
         </w:rPr>
         <w:t xml:space="preserve">Basisonderwijs </w:t>
       </w:r>
+      <w:proofErr w:type="spellStart"/>
       <w:r>
         <w:rPr>
           <w:rFonts w:ascii="Century Gothic" w:hAnsi="Century Gothic" w:cs="Century Gothic"/>
@@ -220,6 +225,7 @@
         </w:rPr>
         <w:t>TTTxml:peiling.jaarTTT</w:t>
       </w:r>
+      <w:proofErr w:type="spellEnd"/>
     </w:p>
     <w:p>
       <w:pPr>
@@ -268,6 +274,7 @@
         </w:rPr>
         <w:t xml:space="preserve">Haarlem, </w:t>
       </w:r>
+      <w:proofErr w:type="spellStart"/>
       <w:r>
         <w:rPr>
           <w:rFonts w:ascii="Century Gothic" w:hAnsi="Century Gothic" w:cs="Century Gothic"/>
@@ -279,6 +286,7 @@
         </w:rPr>
         <w:t>TTTproc:datumTTT</w:t>
       </w:r>
+      <w:proofErr w:type="spellEnd"/>
     </w:p>
     <w:p>
       <w:pPr>
@@ -1311,6 +1319,7 @@
           <w:lang w:val="en-GB"/>
         </w:rPr>
       </w:pPr>
+      <w:proofErr w:type="spellStart"/>
       <w:proofErr w:type="gramStart"/>
       <w:r>
         <w:rPr>
@@ -1321,6 +1330,7 @@
         </w:rPr>
         <w:t>tel</w:t>
       </w:r>
+      <w:proofErr w:type="spellEnd"/>
       <w:proofErr w:type="gramEnd"/>
       <w:r>
         <w:rPr>
@@ -1415,6 +1425,7 @@
           <w:lang w:val="en-GB"/>
         </w:rPr>
       </w:pPr>
+      <w:proofErr w:type="spellStart"/>
       <w:r>
         <w:rPr>
           <w:rFonts w:ascii="Century Gothic" w:hAnsi="Century Gothic" w:cs="Century Gothic"/>
@@ -1440,6 +1451,7 @@
         </w:rPr>
         <w:t>:schoolnaamTTT</w:t>
       </w:r>
+      <w:proofErr w:type="spellEnd"/>
       <w:proofErr w:type="gramEnd"/>
     </w:p>
     <w:p>
@@ -1454,6 +1466,7 @@
           <w:lang w:val="en-GB"/>
         </w:rPr>
       </w:pPr>
+      <w:proofErr w:type="spellStart"/>
       <w:r>
         <w:rPr>
           <w:rFonts w:ascii="Century Gothic" w:hAnsi="Century Gothic" w:cs="Century Gothic"/>
@@ -1479,6 +1492,7 @@
         </w:rPr>
         <w:t>:school.cityTTT</w:t>
       </w:r>
+      <w:proofErr w:type="spellEnd"/>
       <w:proofErr w:type="gramEnd"/>
     </w:p>
     <w:p>
@@ -1556,6 +1570,7 @@
         </w:rPr>
         <w:t xml:space="preserve">Basisonderwijs </w:t>
       </w:r>
+      <w:proofErr w:type="spellStart"/>
       <w:r>
         <w:rPr>
           <w:rFonts w:ascii="Century Gothic" w:hAnsi="Century Gothic" w:cs="Century Gothic"/>
@@ -1568,6 +1583,7 @@
         </w:rPr>
         <w:t>TTTxml:peiling.jaarTTT</w:t>
       </w:r>
+      <w:proofErr w:type="spellEnd"/>
     </w:p>
     <w:p>
       <w:pPr>
@@ -2625,6 +2641,7 @@
         </w:rPr>
         <w:t xml:space="preserve">In dit rapport worden de resultaten beschreven van de Oudertevredenheidspeiling </w:t>
       </w:r>
+      <w:proofErr w:type="spellStart"/>
       <w:r>
         <w:rPr>
           <w:rFonts w:ascii="Century Gothic" w:hAnsi="Century Gothic" w:cs="Century Gothic"/>
@@ -2632,12 +2649,21 @@
         </w:rPr>
         <w:t>TTTxml:peiling.jaarTTT</w:t>
       </w:r>
-      <w:r>
-        <w:rPr>
-          <w:rFonts w:ascii="Century Gothic" w:hAnsi="Century Gothic" w:cs="Century Gothic"/>
-          <w:lang w:val="nl-NL"/>
-        </w:rPr>
-        <w:t xml:space="preserve"> (OTP</w:t>
+      <w:proofErr w:type="spellEnd"/>
+      <w:r>
+        <w:rPr>
+          <w:rFonts w:ascii="Century Gothic" w:hAnsi="Century Gothic" w:cs="Century Gothic"/>
+          <w:lang w:val="nl-NL"/>
+        </w:rPr>
+        <w:t xml:space="preserve"> (</w:t>
+      </w:r>
+      <w:proofErr w:type="spellStart"/>
+      <w:r>
+        <w:rPr>
+          <w:rFonts w:ascii="Century Gothic" w:hAnsi="Century Gothic" w:cs="Century Gothic"/>
+          <w:lang w:val="nl-NL"/>
+        </w:rPr>
+        <w:t>OTP</w:t>
       </w:r>
       <w:r>
         <w:rPr>
@@ -2646,6 +2672,7 @@
         </w:rPr>
         <w:t>TTTxml:peiling.jaarTTT</w:t>
       </w:r>
+      <w:proofErr w:type="spellEnd"/>
       <w:r>
         <w:rPr>
           <w:rFonts w:ascii="Century Gothic" w:hAnsi="Century Gothic" w:cs="Century Gothic"/>
@@ -2676,7 +2703,25 @@
           <w:color w:val="000000"/>
           <w:lang w:val="nl-NL"/>
         </w:rPr>
-        <w:t xml:space="preserve"> dat door Dulmers Management BV voor ‘Scholen met Succes!’ is ontwikkeld.</w:t>
+        <w:t xml:space="preserve"> dat door </w:t>
+      </w:r>
+      <w:proofErr w:type="spellStart"/>
+      <w:r>
+        <w:rPr>
+          <w:rFonts w:ascii="Century Gothic" w:hAnsi="Century Gothic" w:cs="Century Gothic"/>
+          <w:color w:val="000000"/>
+          <w:lang w:val="nl-NL"/>
+        </w:rPr>
+        <w:t>Dulmers</w:t>
+      </w:r>
+      <w:proofErr w:type="spellEnd"/>
+      <w:r>
+        <w:rPr>
+          <w:rFonts w:ascii="Century Gothic" w:hAnsi="Century Gothic" w:cs="Century Gothic"/>
+          <w:color w:val="000000"/>
+          <w:lang w:val="nl-NL"/>
+        </w:rPr>
+        <w:t xml:space="preserve"> Management BV voor ‘Scholen met Succes!’ is ontwikkeld.</w:t>
       </w:r>
     </w:p>
     <w:p>
@@ -2985,12 +3030,37 @@
           <w:lang w:val="en-GB"/>
         </w:rPr>
       </w:pPr>
+      <w:proofErr w:type="spellStart"/>
       <w:r>
         <w:rPr>
           <w:rFonts w:ascii="Century Gothic" w:hAnsi="Century Gothic" w:cs="Century Gothic"/>
           <w:lang w:val="en-GB"/>
         </w:rPr>
-        <w:t>Veel succes!</w:t>
+        <w:t>Veel</w:t>
+      </w:r>
+      <w:proofErr w:type="spellEnd"/>
+      <w:r>
+        <w:rPr>
+          <w:rFonts w:ascii="Century Gothic" w:hAnsi="Century Gothic" w:cs="Century Gothic"/>
+          <w:lang w:val="en-GB"/>
+        </w:rPr>
+        <w:t xml:space="preserve"> </w:t>
+      </w:r>
+      <w:proofErr w:type="spellStart"/>
+      <w:r>
+        <w:rPr>
+          <w:rFonts w:ascii="Century Gothic" w:hAnsi="Century Gothic" w:cs="Century Gothic"/>
+          <w:lang w:val="en-GB"/>
+        </w:rPr>
+        <w:t>succes</w:t>
+      </w:r>
+      <w:proofErr w:type="spellEnd"/>
+      <w:r>
+        <w:rPr>
+          <w:rFonts w:ascii="Century Gothic" w:hAnsi="Century Gothic" w:cs="Century Gothic"/>
+          <w:lang w:val="en-GB"/>
+        </w:rPr>
+        <w:t>!</w:t>
       </w:r>
     </w:p>
     <w:p>
@@ -3052,6 +3122,7 @@
         </w:rPr>
         <w:t xml:space="preserve">Haarlem, </w:t>
       </w:r>
+      <w:proofErr w:type="spellStart"/>
       <w:r>
         <w:rPr>
           <w:rFonts w:ascii="Century Gothic" w:hAnsi="Century Gothic" w:cs="Century Gothic"/>
@@ -3067,6 +3138,7 @@
         </w:rPr>
         <w:t>:datumTTT</w:t>
       </w:r>
+      <w:proofErr w:type="spellEnd"/>
       <w:proofErr w:type="gramEnd"/>
     </w:p>
     <w:p>
@@ -3140,7 +3212,27 @@
           <w:szCs w:val="20"/>
           <w:lang w:val="nl-NL"/>
         </w:rPr>
-        <w:t>Ronald Dulmers,</w:t>
+        <w:t xml:space="preserve">Ronald </w:t>
+      </w:r>
+      <w:proofErr w:type="spellStart"/>
+      <w:r>
+        <w:rPr>
+          <w:rFonts w:ascii="Century Gothic" w:hAnsi="Century Gothic" w:cs="Century Gothic"/>
+          <w:sz w:val="20"/>
+          <w:szCs w:val="20"/>
+          <w:lang w:val="nl-NL"/>
+        </w:rPr>
+        <w:t>Dulmers</w:t>
+      </w:r>
+      <w:proofErr w:type="spellEnd"/>
+      <w:r>
+        <w:rPr>
+          <w:rFonts w:ascii="Century Gothic" w:hAnsi="Century Gothic" w:cs="Century Gothic"/>
+          <w:sz w:val="20"/>
+          <w:szCs w:val="20"/>
+          <w:lang w:val="nl-NL"/>
+        </w:rPr>
+        <w:t>,</w:t>
       </w:r>
       <w:bookmarkEnd w:id="4"/>
       <w:r>
@@ -3292,6 +3384,7 @@
         </w:rPr>
         <w:t xml:space="preserve">De resultaten van </w:t>
       </w:r>
+      <w:proofErr w:type="spellStart"/>
       <w:r>
         <w:rPr>
           <w:rFonts w:ascii="Century Gothic" w:hAnsi="Century Gothic" w:cs="Century Gothic"/>
@@ -3299,6 +3392,7 @@
         </w:rPr>
         <w:t>TTTxml:schoolnaamTTT</w:t>
       </w:r>
+      <w:proofErr w:type="spellEnd"/>
       <w:r>
         <w:rPr>
           <w:rFonts w:ascii="Century Gothic" w:hAnsi="Century Gothic" w:cs="Century Gothic"/>
@@ -3639,7 +3733,39 @@
           <w:rFonts w:ascii="Century Gothic" w:hAnsi="Century Gothic" w:cs="Century Gothic"/>
           <w:lang w:val="nl-NL"/>
         </w:rPr>
-        <w:t xml:space="preserve">Eerder dit jaar heeft onze school deelgenomen aan de oudertevredenheidspeiling. De huidige referentiegroep bevat gegevens van TTTxml:count_peiling_formsTTT ouders en verzorgers van TTTxml:count_alle_scholen_surveysTTT  scholen. </w:t>
+        <w:t xml:space="preserve">Eerder dit jaar heeft onze school deelgenomen aan de oudertevredenheidspeiling. De huidige referentiegroep bevat gegevens van </w:t>
+      </w:r>
+      <w:proofErr w:type="spellStart"/>
+      <w:r>
+        <w:rPr>
+          <w:rFonts w:ascii="Century Gothic" w:hAnsi="Century Gothic" w:cs="Century Gothic"/>
+          <w:lang w:val="nl-NL"/>
+        </w:rPr>
+        <w:t>TTTxml:count_peiling_formsTTT</w:t>
+      </w:r>
+      <w:proofErr w:type="spellEnd"/>
+      <w:r>
+        <w:rPr>
+          <w:rFonts w:ascii="Century Gothic" w:hAnsi="Century Gothic" w:cs="Century Gothic"/>
+          <w:lang w:val="nl-NL"/>
+        </w:rPr>
+        <w:t xml:space="preserve"> ouders en verzorgers van </w:t>
+      </w:r>
+      <w:proofErr w:type="spellStart"/>
+      <w:r>
+        <w:rPr>
+          <w:rFonts w:ascii="Century Gothic" w:hAnsi="Century Gothic" w:cs="Century Gothic"/>
+          <w:lang w:val="nl-NL"/>
+        </w:rPr>
+        <w:t>TTTxml:count_alle_scholen_surveysTTT</w:t>
+      </w:r>
+      <w:proofErr w:type="spellEnd"/>
+      <w:r>
+        <w:rPr>
+          <w:rFonts w:ascii="Century Gothic" w:hAnsi="Century Gothic" w:cs="Century Gothic"/>
+          <w:lang w:val="nl-NL"/>
+        </w:rPr>
+        <w:t xml:space="preserve">  scholen. </w:t>
       </w:r>
     </w:p>
     <w:p>
@@ -3655,7 +3781,71 @@
           <w:rFonts w:ascii="Century Gothic" w:hAnsi="Century Gothic" w:cs="Century Gothic"/>
           <w:lang w:val="nl-NL"/>
         </w:rPr>
-        <w:t xml:space="preserve">Van onze school hebben TTTxml:count_peiling_formsTTT ouders en verzorgers de vragenlijst ingevuld. Er werden gegevens verzameld van TTTxml:otp.count.peiling.forms.upperclassTTT ouders met een kind in de bovenbouw en van TTTxml:otp.count.peiling.forms.downclassTTT ouders met een kind in de onderbouw. TTTxml:otp.count.peiling.forms.unknownTTT ouders hebben niet aangegeven in welke groep hun </w:t>
+        <w:t xml:space="preserve">Van onze school hebben </w:t>
+      </w:r>
+      <w:proofErr w:type="spellStart"/>
+      <w:r>
+        <w:rPr>
+          <w:rFonts w:ascii="Century Gothic" w:hAnsi="Century Gothic" w:cs="Century Gothic"/>
+          <w:lang w:val="nl-NL"/>
+        </w:rPr>
+        <w:t>TTTxml:count_peiling_formsTTT</w:t>
+      </w:r>
+      <w:proofErr w:type="spellEnd"/>
+      <w:r>
+        <w:rPr>
+          <w:rFonts w:ascii="Century Gothic" w:hAnsi="Century Gothic" w:cs="Century Gothic"/>
+          <w:lang w:val="nl-NL"/>
+        </w:rPr>
+        <w:t xml:space="preserve"> ouders en verzorgers de vragenlijst ingevuld. Er werden gegevens verzameld van </w:t>
+      </w:r>
+      <w:proofErr w:type="spellStart"/>
+      <w:r>
+        <w:rPr>
+          <w:rFonts w:ascii="Century Gothic" w:hAnsi="Century Gothic" w:cs="Century Gothic"/>
+          <w:lang w:val="nl-NL"/>
+        </w:rPr>
+        <w:t>TTTxml:otp.count.peiling.forms.upperclassTTT</w:t>
+      </w:r>
+      <w:proofErr w:type="spellEnd"/>
+      <w:r>
+        <w:rPr>
+          <w:rFonts w:ascii="Century Gothic" w:hAnsi="Century Gothic" w:cs="Century Gothic"/>
+          <w:lang w:val="nl-NL"/>
+        </w:rPr>
+        <w:t xml:space="preserve"> ouders met een kind in de bovenbouw en van </w:t>
+      </w:r>
+      <w:proofErr w:type="spellStart"/>
+      <w:r>
+        <w:rPr>
+          <w:rFonts w:ascii="Century Gothic" w:hAnsi="Century Gothic" w:cs="Century Gothic"/>
+          <w:lang w:val="nl-NL"/>
+        </w:rPr>
+        <w:t>TTTxml:otp.count.peiling.forms.downclassTTT</w:t>
+      </w:r>
+      <w:proofErr w:type="spellEnd"/>
+      <w:r>
+        <w:rPr>
+          <w:rFonts w:ascii="Century Gothic" w:hAnsi="Century Gothic" w:cs="Century Gothic"/>
+          <w:lang w:val="nl-NL"/>
+        </w:rPr>
+        <w:t xml:space="preserve"> ouders met een kind in de onderbouw. </w:t>
+      </w:r>
+      <w:proofErr w:type="spellStart"/>
+      <w:r>
+        <w:rPr>
+          <w:rFonts w:ascii="Century Gothic" w:hAnsi="Century Gothic" w:cs="Century Gothic"/>
+          <w:lang w:val="nl-NL"/>
+        </w:rPr>
+        <w:t>TTTxml:otp.count.peiling.forms.unknownTTT</w:t>
+      </w:r>
+      <w:proofErr w:type="spellEnd"/>
+      <w:r>
+        <w:rPr>
+          <w:rFonts w:ascii="Century Gothic" w:hAnsi="Century Gothic" w:cs="Century Gothic"/>
+          <w:lang w:val="nl-NL"/>
+        </w:rPr>
+        <w:t xml:space="preserve"> ouders hebben niet aangegeven in welke groep hun </w:t>
       </w:r>
       <w:r>
         <w:rPr>
@@ -3856,6 +4046,7 @@
           <w:lang w:val="en-GB"/>
         </w:rPr>
       </w:pPr>
+      <w:proofErr w:type="spellStart"/>
       <w:r>
         <w:rPr>
           <w:rFonts w:ascii="Century Gothic" w:hAnsi="Century Gothic" w:cs="Century Gothic"/>
@@ -3875,6 +4066,7 @@
         </w:rPr>
         <w:t>:reportmarkTTT</w:t>
       </w:r>
+      <w:proofErr w:type="spellEnd"/>
       <w:proofErr w:type="gramEnd"/>
     </w:p>
     <w:p>
@@ -3936,7 +4128,47 @@
                 <w:szCs w:val="20"/>
                 <w:lang w:val="en-GB"/>
               </w:rPr>
-              <w:t xml:space="preserve">Van de ouders geeft </w:t>
+              <w:t xml:space="preserve">Van de </w:t>
+            </w:r>
+            <w:proofErr w:type="spellStart"/>
+            <w:r>
+              <w:rPr>
+                <w:rFonts w:ascii="Century Gothic" w:hAnsi="Century Gothic" w:cs="Century Gothic"/>
+                <w:sz w:val="20"/>
+                <w:szCs w:val="20"/>
+                <w:lang w:val="en-GB"/>
+              </w:rPr>
+              <w:t>ouders</w:t>
+            </w:r>
+            <w:proofErr w:type="spellEnd"/>
+            <w:r>
+              <w:rPr>
+                <w:rFonts w:ascii="Century Gothic" w:hAnsi="Century Gothic" w:cs="Century Gothic"/>
+                <w:sz w:val="20"/>
+                <w:szCs w:val="20"/>
+                <w:lang w:val="en-GB"/>
+              </w:rPr>
+              <w:t xml:space="preserve"> </w:t>
+            </w:r>
+            <w:proofErr w:type="spellStart"/>
+            <w:r>
+              <w:rPr>
+                <w:rFonts w:ascii="Century Gothic" w:hAnsi="Century Gothic" w:cs="Century Gothic"/>
+                <w:sz w:val="20"/>
+                <w:szCs w:val="20"/>
+                <w:lang w:val="en-GB"/>
+              </w:rPr>
+              <w:t>geeft</w:t>
+            </w:r>
+            <w:proofErr w:type="spellEnd"/>
+            <w:r>
+              <w:rPr>
+                <w:rFonts w:ascii="Century Gothic" w:hAnsi="Century Gothic" w:cs="Century Gothic"/>
+                <w:sz w:val="20"/>
+                <w:szCs w:val="20"/>
+                <w:lang w:val="en-GB"/>
+              </w:rPr>
+              <w:t xml:space="preserve"> </w:t>
             </w:r>
             <w:r>
               <w:rPr>
@@ -4003,8 +4235,149 @@
                 <w:szCs w:val="20"/>
                 <w:lang w:val="en-GB"/>
               </w:rPr>
-              <w:t xml:space="preserve"> procent aan dat men zich goed thuis voelt op de </w:t>
+              <w:t xml:space="preserve"> </w:t>
             </w:r>
+            <w:proofErr w:type="spellStart"/>
+            <w:r>
+              <w:rPr>
+                <w:rFonts w:ascii="Century Gothic" w:hAnsi="Century Gothic" w:cs="Century Gothic"/>
+                <w:sz w:val="20"/>
+                <w:szCs w:val="20"/>
+                <w:lang w:val="en-GB"/>
+              </w:rPr>
+              <w:t>procent</w:t>
+            </w:r>
+            <w:proofErr w:type="spellEnd"/>
+            <w:r>
+              <w:rPr>
+                <w:rFonts w:ascii="Century Gothic" w:hAnsi="Century Gothic" w:cs="Century Gothic"/>
+                <w:sz w:val="20"/>
+                <w:szCs w:val="20"/>
+                <w:lang w:val="en-GB"/>
+              </w:rPr>
+              <w:t xml:space="preserve"> </w:t>
+            </w:r>
+            <w:proofErr w:type="spellStart"/>
+            <w:r>
+              <w:rPr>
+                <w:rFonts w:ascii="Century Gothic" w:hAnsi="Century Gothic" w:cs="Century Gothic"/>
+                <w:sz w:val="20"/>
+                <w:szCs w:val="20"/>
+                <w:lang w:val="en-GB"/>
+              </w:rPr>
+              <w:t>aan</w:t>
+            </w:r>
+            <w:proofErr w:type="spellEnd"/>
+            <w:r>
+              <w:rPr>
+                <w:rFonts w:ascii="Century Gothic" w:hAnsi="Century Gothic" w:cs="Century Gothic"/>
+                <w:sz w:val="20"/>
+                <w:szCs w:val="20"/>
+                <w:lang w:val="en-GB"/>
+              </w:rPr>
+              <w:t xml:space="preserve"> </w:t>
+            </w:r>
+            <w:proofErr w:type="spellStart"/>
+            <w:r>
+              <w:rPr>
+                <w:rFonts w:ascii="Century Gothic" w:hAnsi="Century Gothic" w:cs="Century Gothic"/>
+                <w:sz w:val="20"/>
+                <w:szCs w:val="20"/>
+                <w:lang w:val="en-GB"/>
+              </w:rPr>
+              <w:t>dat</w:t>
+            </w:r>
+            <w:proofErr w:type="spellEnd"/>
+            <w:r>
+              <w:rPr>
+                <w:rFonts w:ascii="Century Gothic" w:hAnsi="Century Gothic" w:cs="Century Gothic"/>
+                <w:sz w:val="20"/>
+                <w:szCs w:val="20"/>
+                <w:lang w:val="en-GB"/>
+              </w:rPr>
+              <w:t xml:space="preserve"> men </w:t>
+            </w:r>
+            <w:proofErr w:type="spellStart"/>
+            <w:r>
+              <w:rPr>
+                <w:rFonts w:ascii="Century Gothic" w:hAnsi="Century Gothic" w:cs="Century Gothic"/>
+                <w:sz w:val="20"/>
+                <w:szCs w:val="20"/>
+                <w:lang w:val="en-GB"/>
+              </w:rPr>
+              <w:t>zich</w:t>
+            </w:r>
+            <w:proofErr w:type="spellEnd"/>
+            <w:r>
+              <w:rPr>
+                <w:rFonts w:ascii="Century Gothic" w:hAnsi="Century Gothic" w:cs="Century Gothic"/>
+                <w:sz w:val="20"/>
+                <w:szCs w:val="20"/>
+                <w:lang w:val="en-GB"/>
+              </w:rPr>
+              <w:t xml:space="preserve"> </w:t>
+            </w:r>
+            <w:proofErr w:type="spellStart"/>
+            <w:r>
+              <w:rPr>
+                <w:rFonts w:ascii="Century Gothic" w:hAnsi="Century Gothic" w:cs="Century Gothic"/>
+                <w:sz w:val="20"/>
+                <w:szCs w:val="20"/>
+                <w:lang w:val="en-GB"/>
+              </w:rPr>
+              <w:t>goed</w:t>
+            </w:r>
+            <w:proofErr w:type="spellEnd"/>
+            <w:r>
+              <w:rPr>
+                <w:rFonts w:ascii="Century Gothic" w:hAnsi="Century Gothic" w:cs="Century Gothic"/>
+                <w:sz w:val="20"/>
+                <w:szCs w:val="20"/>
+                <w:lang w:val="en-GB"/>
+              </w:rPr>
+              <w:t xml:space="preserve"> </w:t>
+            </w:r>
+            <w:proofErr w:type="spellStart"/>
+            <w:r>
+              <w:rPr>
+                <w:rFonts w:ascii="Century Gothic" w:hAnsi="Century Gothic" w:cs="Century Gothic"/>
+                <w:sz w:val="20"/>
+                <w:szCs w:val="20"/>
+                <w:lang w:val="en-GB"/>
+              </w:rPr>
+              <w:t>thuis</w:t>
+            </w:r>
+            <w:proofErr w:type="spellEnd"/>
+            <w:r>
+              <w:rPr>
+                <w:rFonts w:ascii="Century Gothic" w:hAnsi="Century Gothic" w:cs="Century Gothic"/>
+                <w:sz w:val="20"/>
+                <w:szCs w:val="20"/>
+                <w:lang w:val="en-GB"/>
+              </w:rPr>
+              <w:t xml:space="preserve"> </w:t>
+            </w:r>
+            <w:proofErr w:type="spellStart"/>
+            <w:r>
+              <w:rPr>
+                <w:rFonts w:ascii="Century Gothic" w:hAnsi="Century Gothic" w:cs="Century Gothic"/>
+                <w:sz w:val="20"/>
+                <w:szCs w:val="20"/>
+                <w:lang w:val="en-GB"/>
+              </w:rPr>
+              <w:t>voelt</w:t>
+            </w:r>
+            <w:proofErr w:type="spellEnd"/>
+            <w:r>
+              <w:rPr>
+                <w:rFonts w:ascii="Century Gothic" w:hAnsi="Century Gothic" w:cs="Century Gothic"/>
+                <w:sz w:val="20"/>
+                <w:szCs w:val="20"/>
+                <w:lang w:val="en-GB"/>
+              </w:rPr>
+              <w:t xml:space="preserve"> op de </w:t>
+            </w:r>
+            <w:proofErr w:type="spellStart"/>
             <w:r>
               <w:rPr>
                 <w:rFonts w:ascii="Century Gothic" w:hAnsi="Century Gothic" w:cs="Century Gothic"/>
@@ -4014,6 +4387,7 @@
               </w:rPr>
               <w:t>TTTxml:schoolnaamTTT</w:t>
             </w:r>
+            <w:proofErr w:type="spellEnd"/>
             <w:r>
               <w:rPr>
                 <w:rFonts w:ascii="Century Gothic" w:hAnsi="Century Gothic" w:cs="Century Gothic"/>
@@ -4021,7 +4395,47 @@
                 <w:szCs w:val="20"/>
                 <w:lang w:val="en-GB"/>
               </w:rPr>
-              <w:t xml:space="preserve"> (landelijk is dit </w:t>
+              <w:t xml:space="preserve"> (</w:t>
+            </w:r>
+            <w:proofErr w:type="spellStart"/>
+            <w:r>
+              <w:rPr>
+                <w:rFonts w:ascii="Century Gothic" w:hAnsi="Century Gothic" w:cs="Century Gothic"/>
+                <w:sz w:val="20"/>
+                <w:szCs w:val="20"/>
+                <w:lang w:val="en-GB"/>
+              </w:rPr>
+              <w:t>landelijk</w:t>
+            </w:r>
+            <w:proofErr w:type="spellEnd"/>
+            <w:r>
+              <w:rPr>
+                <w:rFonts w:ascii="Century Gothic" w:hAnsi="Century Gothic" w:cs="Century Gothic"/>
+                <w:sz w:val="20"/>
+                <w:szCs w:val="20"/>
+                <w:lang w:val="en-GB"/>
+              </w:rPr>
+              <w:t xml:space="preserve"> is </w:t>
+            </w:r>
+            <w:proofErr w:type="spellStart"/>
+            <w:r>
+              <w:rPr>
+                <w:rFonts w:ascii="Century Gothic" w:hAnsi="Century Gothic" w:cs="Century Gothic"/>
+                <w:sz w:val="20"/>
+                <w:szCs w:val="20"/>
+                <w:lang w:val="en-GB"/>
+              </w:rPr>
+              <w:t>dit</w:t>
+            </w:r>
+            <w:proofErr w:type="spellEnd"/>
+            <w:r>
+              <w:rPr>
+                <w:rFonts w:ascii="Century Gothic" w:hAnsi="Century Gothic" w:cs="Century Gothic"/>
+                <w:sz w:val="20"/>
+                <w:szCs w:val="20"/>
+                <w:lang w:val="en-GB"/>
+              </w:rPr>
+              <w:t xml:space="preserve"> </w:t>
             </w:r>
             <w:r>
               <w:rPr>
@@ -4167,7 +4581,187 @@
                 <w:szCs w:val="20"/>
                 <w:lang w:val="en-GB"/>
               </w:rPr>
-              <w:t xml:space="preserve"> procent van de ouders ziet hun kind met plezier naar school gaan (landelijk is dit </w:t>
+              <w:t xml:space="preserve"> </w:t>
+            </w:r>
+            <w:proofErr w:type="spellStart"/>
+            <w:r>
+              <w:rPr>
+                <w:rFonts w:ascii="Century Gothic" w:hAnsi="Century Gothic" w:cs="Century Gothic"/>
+                <w:sz w:val="20"/>
+                <w:szCs w:val="20"/>
+                <w:lang w:val="en-GB"/>
+              </w:rPr>
+              <w:t>procent</w:t>
+            </w:r>
+            <w:proofErr w:type="spellEnd"/>
+            <w:r>
+              <w:rPr>
+                <w:rFonts w:ascii="Century Gothic" w:hAnsi="Century Gothic" w:cs="Century Gothic"/>
+                <w:sz w:val="20"/>
+                <w:szCs w:val="20"/>
+                <w:lang w:val="en-GB"/>
+              </w:rPr>
+              <w:t xml:space="preserve"> van de </w:t>
+            </w:r>
+            <w:proofErr w:type="spellStart"/>
+            <w:r>
+              <w:rPr>
+                <w:rFonts w:ascii="Century Gothic" w:hAnsi="Century Gothic" w:cs="Century Gothic"/>
+                <w:sz w:val="20"/>
+                <w:szCs w:val="20"/>
+                <w:lang w:val="en-GB"/>
+              </w:rPr>
+              <w:t>ouders</w:t>
+            </w:r>
+            <w:proofErr w:type="spellEnd"/>
+            <w:r>
+              <w:rPr>
+                <w:rFonts w:ascii="Century Gothic" w:hAnsi="Century Gothic" w:cs="Century Gothic"/>
+                <w:sz w:val="20"/>
+                <w:szCs w:val="20"/>
+                <w:lang w:val="en-GB"/>
+              </w:rPr>
+              <w:t xml:space="preserve"> </w:t>
+            </w:r>
+            <w:proofErr w:type="spellStart"/>
+            <w:r>
+              <w:rPr>
+                <w:rFonts w:ascii="Century Gothic" w:hAnsi="Century Gothic" w:cs="Century Gothic"/>
+                <w:sz w:val="20"/>
+                <w:szCs w:val="20"/>
+                <w:lang w:val="en-GB"/>
+              </w:rPr>
+              <w:t>ziet</w:t>
+            </w:r>
+            <w:proofErr w:type="spellEnd"/>
+            <w:r>
+              <w:rPr>
+                <w:rFonts w:ascii="Century Gothic" w:hAnsi="Century Gothic" w:cs="Century Gothic"/>
+                <w:sz w:val="20"/>
+                <w:szCs w:val="20"/>
+                <w:lang w:val="en-GB"/>
+              </w:rPr>
+              <w:t xml:space="preserve"> </w:t>
+            </w:r>
+            <w:proofErr w:type="spellStart"/>
+            <w:r>
+              <w:rPr>
+                <w:rFonts w:ascii="Century Gothic" w:hAnsi="Century Gothic" w:cs="Century Gothic"/>
+                <w:sz w:val="20"/>
+                <w:szCs w:val="20"/>
+                <w:lang w:val="en-GB"/>
+              </w:rPr>
+              <w:t>hun</w:t>
+            </w:r>
+            <w:proofErr w:type="spellEnd"/>
+            <w:r>
+              <w:rPr>
+                <w:rFonts w:ascii="Century Gothic" w:hAnsi="Century Gothic" w:cs="Century Gothic"/>
+                <w:sz w:val="20"/>
+                <w:szCs w:val="20"/>
+                <w:lang w:val="en-GB"/>
+              </w:rPr>
+              <w:t xml:space="preserve"> kind met </w:t>
+            </w:r>
+            <w:proofErr w:type="spellStart"/>
+            <w:r>
+              <w:rPr>
+                <w:rFonts w:ascii="Century Gothic" w:hAnsi="Century Gothic" w:cs="Century Gothic"/>
+                <w:sz w:val="20"/>
+                <w:szCs w:val="20"/>
+                <w:lang w:val="en-GB"/>
+              </w:rPr>
+              <w:t>plezier</w:t>
+            </w:r>
+            <w:proofErr w:type="spellEnd"/>
+            <w:r>
+              <w:rPr>
+                <w:rFonts w:ascii="Century Gothic" w:hAnsi="Century Gothic" w:cs="Century Gothic"/>
+                <w:sz w:val="20"/>
+                <w:szCs w:val="20"/>
+                <w:lang w:val="en-GB"/>
+              </w:rPr>
+              <w:t xml:space="preserve"> </w:t>
+            </w:r>
+            <w:proofErr w:type="spellStart"/>
+            <w:r>
+              <w:rPr>
+                <w:rFonts w:ascii="Century Gothic" w:hAnsi="Century Gothic" w:cs="Century Gothic"/>
+                <w:sz w:val="20"/>
+                <w:szCs w:val="20"/>
+                <w:lang w:val="en-GB"/>
+              </w:rPr>
+              <w:t>naar</w:t>
+            </w:r>
+            <w:proofErr w:type="spellEnd"/>
+            <w:r>
+              <w:rPr>
+                <w:rFonts w:ascii="Century Gothic" w:hAnsi="Century Gothic" w:cs="Century Gothic"/>
+                <w:sz w:val="20"/>
+                <w:szCs w:val="20"/>
+                <w:lang w:val="en-GB"/>
+              </w:rPr>
+              <w:t xml:space="preserve"> school </w:t>
+            </w:r>
+            <w:proofErr w:type="spellStart"/>
+            <w:r>
+              <w:rPr>
+                <w:rFonts w:ascii="Century Gothic" w:hAnsi="Century Gothic" w:cs="Century Gothic"/>
+                <w:sz w:val="20"/>
+                <w:szCs w:val="20"/>
+                <w:lang w:val="en-GB"/>
+              </w:rPr>
+              <w:t>gaan</w:t>
+            </w:r>
+            <w:proofErr w:type="spellEnd"/>
+            <w:r>
+              <w:rPr>
+                <w:rFonts w:ascii="Century Gothic" w:hAnsi="Century Gothic" w:cs="Century Gothic"/>
+                <w:sz w:val="20"/>
+                <w:szCs w:val="20"/>
+                <w:lang w:val="en-GB"/>
+              </w:rPr>
+              <w:t xml:space="preserve"> (</w:t>
+            </w:r>
+            <w:proofErr w:type="spellStart"/>
+            <w:r>
+              <w:rPr>
+                <w:rFonts w:ascii="Century Gothic" w:hAnsi="Century Gothic" w:cs="Century Gothic"/>
+                <w:sz w:val="20"/>
+                <w:szCs w:val="20"/>
+                <w:lang w:val="en-GB"/>
+              </w:rPr>
+              <w:t>landelijk</w:t>
+            </w:r>
+            <w:proofErr w:type="spellEnd"/>
+            <w:r>
+              <w:rPr>
+                <w:rFonts w:ascii="Century Gothic" w:hAnsi="Century Gothic" w:cs="Century Gothic"/>
+                <w:sz w:val="20"/>
+                <w:szCs w:val="20"/>
+                <w:lang w:val="en-GB"/>
+              </w:rPr>
+              <w:t xml:space="preserve"> is </w:t>
+            </w:r>
+            <w:proofErr w:type="spellStart"/>
+            <w:r>
+              <w:rPr>
+                <w:rFonts w:ascii="Century Gothic" w:hAnsi="Century Gothic" w:cs="Century Gothic"/>
+                <w:sz w:val="20"/>
+                <w:szCs w:val="20"/>
+                <w:lang w:val="en-GB"/>
+              </w:rPr>
+              <w:t>dit</w:t>
+            </w:r>
+            <w:proofErr w:type="spellEnd"/>
+            <w:r>
+              <w:rPr>
+                <w:rFonts w:ascii="Century Gothic" w:hAnsi="Century Gothic" w:cs="Century Gothic"/>
+                <w:sz w:val="20"/>
+                <w:szCs w:val="20"/>
+                <w:lang w:val="en-GB"/>
+              </w:rPr>
+              <w:t xml:space="preserve"> </w:t>
             </w:r>
             <w:r>
               <w:rPr>
@@ -4194,7 +4788,7 @@
                 <w:szCs w:val="20"/>
                 <w:lang w:val="en-GB"/>
               </w:rPr>
-              <w:t>:67</w:t>
+              <w:t>:65</w:t>
             </w:r>
             <w:r>
               <w:rPr>
@@ -4603,7 +5197,107 @@
           <w:szCs w:val="20"/>
           <w:lang w:val="en-GB"/>
         </w:rPr>
-        <w:t xml:space="preserve"> procent leest onze nieuwsbrief vaak.</w:t>
+        <w:t xml:space="preserve"> </w:t>
+      </w:r>
+      <w:proofErr w:type="spellStart"/>
+      <w:r>
+        <w:rPr>
+          <w:rFonts w:ascii="Century Gothic" w:hAnsi="Century Gothic" w:cs="Century Gothic"/>
+          <w:sz w:val="20"/>
+          <w:szCs w:val="20"/>
+          <w:lang w:val="en-GB"/>
+        </w:rPr>
+        <w:t>procent</w:t>
+      </w:r>
+      <w:proofErr w:type="spellEnd"/>
+      <w:r>
+        <w:rPr>
+          <w:rFonts w:ascii="Century Gothic" w:hAnsi="Century Gothic" w:cs="Century Gothic"/>
+          <w:sz w:val="20"/>
+          <w:szCs w:val="20"/>
+          <w:lang w:val="en-GB"/>
+        </w:rPr>
+        <w:t xml:space="preserve"> </w:t>
+      </w:r>
+      <w:proofErr w:type="spellStart"/>
+      <w:r>
+        <w:rPr>
+          <w:rFonts w:ascii="Century Gothic" w:hAnsi="Century Gothic" w:cs="Century Gothic"/>
+          <w:sz w:val="20"/>
+          <w:szCs w:val="20"/>
+          <w:lang w:val="en-GB"/>
+        </w:rPr>
+        <w:t>leest</w:t>
+      </w:r>
+      <w:proofErr w:type="spellEnd"/>
+      <w:r>
+        <w:rPr>
+          <w:rFonts w:ascii="Century Gothic" w:hAnsi="Century Gothic" w:cs="Century Gothic"/>
+          <w:sz w:val="20"/>
+          <w:szCs w:val="20"/>
+          <w:lang w:val="en-GB"/>
+        </w:rPr>
+        <w:t xml:space="preserve"> </w:t>
+      </w:r>
+      <w:proofErr w:type="spellStart"/>
+      <w:r>
+        <w:rPr>
+          <w:rFonts w:ascii="Century Gothic" w:hAnsi="Century Gothic" w:cs="Century Gothic"/>
+          <w:sz w:val="20"/>
+          <w:szCs w:val="20"/>
+          <w:lang w:val="en-GB"/>
+        </w:rPr>
+        <w:t>onze</w:t>
+      </w:r>
+      <w:proofErr w:type="spellEnd"/>
+      <w:r>
+        <w:rPr>
+          <w:rFonts w:ascii="Century Gothic" w:hAnsi="Century Gothic" w:cs="Century Gothic"/>
+          <w:sz w:val="20"/>
+          <w:szCs w:val="20"/>
+          <w:lang w:val="en-GB"/>
+        </w:rPr>
+        <w:t xml:space="preserve"> </w:t>
+      </w:r>
+      <w:proofErr w:type="spellStart"/>
+      <w:r>
+        <w:rPr>
+          <w:rFonts w:ascii="Century Gothic" w:hAnsi="Century Gothic" w:cs="Century Gothic"/>
+          <w:sz w:val="20"/>
+          <w:szCs w:val="20"/>
+          <w:lang w:val="en-GB"/>
+        </w:rPr>
+        <w:t>nieuwsbrief</w:t>
+      </w:r>
+      <w:proofErr w:type="spellEnd"/>
+      <w:r>
+        <w:rPr>
+          <w:rFonts w:ascii="Century Gothic" w:hAnsi="Century Gothic" w:cs="Century Gothic"/>
+          <w:sz w:val="20"/>
+          <w:szCs w:val="20"/>
+          <w:lang w:val="en-GB"/>
+        </w:rPr>
+        <w:t xml:space="preserve"> </w:t>
+      </w:r>
+      <w:proofErr w:type="spellStart"/>
+      <w:r>
+        <w:rPr>
+          <w:rFonts w:ascii="Century Gothic" w:hAnsi="Century Gothic" w:cs="Century Gothic"/>
+          <w:sz w:val="20"/>
+          <w:szCs w:val="20"/>
+          <w:lang w:val="en-GB"/>
+        </w:rPr>
+        <w:t>vaak</w:t>
+      </w:r>
+      <w:proofErr w:type="spellEnd"/>
+      <w:r>
+        <w:rPr>
+          <w:rFonts w:ascii="Century Gothic" w:hAnsi="Century Gothic" w:cs="Century Gothic"/>
+          <w:sz w:val="20"/>
+          <w:szCs w:val="20"/>
+          <w:lang w:val="en-GB"/>
+        </w:rPr>
+        <w:t>.</w:t>
       </w:r>
     </w:p>
     <w:p>
@@ -4674,7 +5368,147 @@
           <w:szCs w:val="20"/>
           <w:lang w:val="en-GB"/>
         </w:rPr>
-        <w:t xml:space="preserve"> procent helpt hun kind regelmatig met huiswerk, opdrachten of werkstukken.</w:t>
+        <w:t xml:space="preserve"> </w:t>
+      </w:r>
+      <w:proofErr w:type="spellStart"/>
+      <w:r>
+        <w:rPr>
+          <w:rFonts w:ascii="Century Gothic" w:hAnsi="Century Gothic" w:cs="Century Gothic"/>
+          <w:sz w:val="20"/>
+          <w:szCs w:val="20"/>
+          <w:lang w:val="en-GB"/>
+        </w:rPr>
+        <w:t>procent</w:t>
+      </w:r>
+      <w:proofErr w:type="spellEnd"/>
+      <w:r>
+        <w:rPr>
+          <w:rFonts w:ascii="Century Gothic" w:hAnsi="Century Gothic" w:cs="Century Gothic"/>
+          <w:sz w:val="20"/>
+          <w:szCs w:val="20"/>
+          <w:lang w:val="en-GB"/>
+        </w:rPr>
+        <w:t xml:space="preserve"> </w:t>
+      </w:r>
+      <w:proofErr w:type="spellStart"/>
+      <w:r>
+        <w:rPr>
+          <w:rFonts w:ascii="Century Gothic" w:hAnsi="Century Gothic" w:cs="Century Gothic"/>
+          <w:sz w:val="20"/>
+          <w:szCs w:val="20"/>
+          <w:lang w:val="en-GB"/>
+        </w:rPr>
+        <w:t>helpt</w:t>
+      </w:r>
+      <w:proofErr w:type="spellEnd"/>
+      <w:r>
+        <w:rPr>
+          <w:rFonts w:ascii="Century Gothic" w:hAnsi="Century Gothic" w:cs="Century Gothic"/>
+          <w:sz w:val="20"/>
+          <w:szCs w:val="20"/>
+          <w:lang w:val="en-GB"/>
+        </w:rPr>
+        <w:t xml:space="preserve"> </w:t>
+      </w:r>
+      <w:proofErr w:type="spellStart"/>
+      <w:r>
+        <w:rPr>
+          <w:rFonts w:ascii="Century Gothic" w:hAnsi="Century Gothic" w:cs="Century Gothic"/>
+          <w:sz w:val="20"/>
+          <w:szCs w:val="20"/>
+          <w:lang w:val="en-GB"/>
+        </w:rPr>
+        <w:t>hun</w:t>
+      </w:r>
+      <w:proofErr w:type="spellEnd"/>
+      <w:r>
+        <w:rPr>
+          <w:rFonts w:ascii="Century Gothic" w:hAnsi="Century Gothic" w:cs="Century Gothic"/>
+          <w:sz w:val="20"/>
+          <w:szCs w:val="20"/>
+          <w:lang w:val="en-GB"/>
+        </w:rPr>
+        <w:t xml:space="preserve"> kind </w:t>
+      </w:r>
+      <w:proofErr w:type="spellStart"/>
+      <w:r>
+        <w:rPr>
+          <w:rFonts w:ascii="Century Gothic" w:hAnsi="Century Gothic" w:cs="Century Gothic"/>
+          <w:sz w:val="20"/>
+          <w:szCs w:val="20"/>
+          <w:lang w:val="en-GB"/>
+        </w:rPr>
+        <w:t>regelmatig</w:t>
+      </w:r>
+      <w:proofErr w:type="spellEnd"/>
+      <w:r>
+        <w:rPr>
+          <w:rFonts w:ascii="Century Gothic" w:hAnsi="Century Gothic" w:cs="Century Gothic"/>
+          <w:sz w:val="20"/>
+          <w:szCs w:val="20"/>
+          <w:lang w:val="en-GB"/>
+        </w:rPr>
+        <w:t xml:space="preserve"> met </w:t>
+      </w:r>
+      <w:proofErr w:type="spellStart"/>
+      <w:r>
+        <w:rPr>
+          <w:rFonts w:ascii="Century Gothic" w:hAnsi="Century Gothic" w:cs="Century Gothic"/>
+          <w:sz w:val="20"/>
+          <w:szCs w:val="20"/>
+          <w:lang w:val="en-GB"/>
+        </w:rPr>
+        <w:t>huiswerk</w:t>
+      </w:r>
+      <w:proofErr w:type="spellEnd"/>
+      <w:r>
+        <w:rPr>
+          <w:rFonts w:ascii="Century Gothic" w:hAnsi="Century Gothic" w:cs="Century Gothic"/>
+          <w:sz w:val="20"/>
+          <w:szCs w:val="20"/>
+          <w:lang w:val="en-GB"/>
+        </w:rPr>
+        <w:t xml:space="preserve">, </w:t>
+      </w:r>
+      <w:proofErr w:type="spellStart"/>
+      <w:r>
+        <w:rPr>
+          <w:rFonts w:ascii="Century Gothic" w:hAnsi="Century Gothic" w:cs="Century Gothic"/>
+          <w:sz w:val="20"/>
+          <w:szCs w:val="20"/>
+          <w:lang w:val="en-GB"/>
+        </w:rPr>
+        <w:t>opdrachten</w:t>
+      </w:r>
+      <w:proofErr w:type="spellEnd"/>
+      <w:r>
+        <w:rPr>
+          <w:rFonts w:ascii="Century Gothic" w:hAnsi="Century Gothic" w:cs="Century Gothic"/>
+          <w:sz w:val="20"/>
+          <w:szCs w:val="20"/>
+          <w:lang w:val="en-GB"/>
+        </w:rPr>
+        <w:t xml:space="preserve"> of </w:t>
+      </w:r>
+      <w:proofErr w:type="spellStart"/>
+      <w:r>
+        <w:rPr>
+          <w:rFonts w:ascii="Century Gothic" w:hAnsi="Century Gothic" w:cs="Century Gothic"/>
+          <w:sz w:val="20"/>
+          <w:szCs w:val="20"/>
+          <w:lang w:val="en-GB"/>
+        </w:rPr>
+        <w:t>werkstukken</w:t>
+      </w:r>
+      <w:proofErr w:type="spellEnd"/>
+      <w:r>
+        <w:rPr>
+          <w:rFonts w:ascii="Century Gothic" w:hAnsi="Century Gothic" w:cs="Century Gothic"/>
+          <w:sz w:val="20"/>
+          <w:szCs w:val="20"/>
+          <w:lang w:val="en-GB"/>
+        </w:rPr>
+        <w:t>.</w:t>
       </w:r>
     </w:p>
     <w:p>
@@ -4712,14 +5546,45 @@
           <w:lang w:val="nl-NL"/>
         </w:rPr>
       </w:pPr>
-      <w:r>
-        <w:rPr>
-          <w:rFonts w:ascii="Century Gothic" w:hAnsi="Century Gothic" w:cs="Century Gothic"/>
-          <w:sz w:val="20"/>
-          <w:szCs w:val="20"/>
-          <w:lang w:val="nl-NL"/>
-        </w:rPr>
-        <w:t>TTTxml:otp.motiveTTT voor ouders het belangrijkste motief om voor TTTxml:school.cityTTT te kiezen.</w:t>
+      <w:proofErr w:type="spellStart"/>
+      <w:r>
+        <w:rPr>
+          <w:rFonts w:ascii="Century Gothic" w:hAnsi="Century Gothic" w:cs="Century Gothic"/>
+          <w:sz w:val="20"/>
+          <w:szCs w:val="20"/>
+          <w:lang w:val="nl-NL"/>
+        </w:rPr>
+        <w:t>TTTxml:otp.motiveTTT</w:t>
+      </w:r>
+      <w:proofErr w:type="spellEnd"/>
+      <w:r>
+        <w:rPr>
+          <w:rFonts w:ascii="Century Gothic" w:hAnsi="Century Gothic" w:cs="Century Gothic"/>
+          <w:sz w:val="20"/>
+          <w:szCs w:val="20"/>
+          <w:lang w:val="nl-NL"/>
+        </w:rPr>
+        <w:t xml:space="preserve"> voor ouders het belangrijkste motief om voor </w:t>
+      </w:r>
+      <w:proofErr w:type="spellStart"/>
+      <w:r>
+        <w:rPr>
+          <w:rFonts w:ascii="Century Gothic" w:hAnsi="Century Gothic" w:cs="Century Gothic"/>
+          <w:sz w:val="20"/>
+          <w:szCs w:val="20"/>
+          <w:lang w:val="nl-NL"/>
+        </w:rPr>
+        <w:t>TTTxml:school.cityTTT</w:t>
+      </w:r>
+      <w:proofErr w:type="spellEnd"/>
+      <w:r>
+        <w:rPr>
+          <w:rFonts w:ascii="Century Gothic" w:hAnsi="Century Gothic" w:cs="Century Gothic"/>
+          <w:sz w:val="20"/>
+          <w:szCs w:val="20"/>
+          <w:lang w:val="nl-NL"/>
+        </w:rPr>
+        <w:t xml:space="preserve"> te kiezen.</w:t>
       </w:r>
     </w:p>
     <w:p>
@@ -4854,6 +5719,7 @@
           <w:lang w:val="nl-NL"/>
         </w:rPr>
       </w:pPr>
+      <w:proofErr w:type="spellStart"/>
       <w:r>
         <w:rPr>
           <w:rFonts w:ascii="Century Gothic" w:hAnsi="Century Gothic" w:cs="Century Gothic"/>
@@ -4861,6 +5727,7 @@
         </w:rPr>
         <w:t>TTTclass:mostimportanceTTT</w:t>
       </w:r>
+      <w:proofErr w:type="spellEnd"/>
     </w:p>
     <w:p>
       <w:pPr>
@@ -5066,6 +5933,7 @@
         </w:rPr>
         <w:br w:type="page"/>
       </w:r>
+      <w:proofErr w:type="spellStart"/>
       <w:r>
         <w:rPr>
           <w:color w:val="F78E1E"/>
@@ -5075,6 +5943,7 @@
         </w:rPr>
         <w:t>Tevredenheid</w:t>
       </w:r>
+      <w:proofErr w:type="spellEnd"/>
     </w:p>
     <w:p>
       <w:pPr>
@@ -5089,26 +5958,6 @@
     </w:p>
     <w:p>
       <w:pPr>
-        <w:pStyle w:val="Heading3"/>
-        <w:rPr>
-          <w:color w:val="F78E1E"/>
-          <w:sz w:val="20"/>
-          <w:szCs w:val="20"/>
-          <w:lang w:val="en-GB"/>
-        </w:rPr>
-      </w:pPr>
-      <w:r>
-        <w:rPr>
-          <w:color w:val="F78E1E"/>
-          <w:sz w:val="20"/>
-          <w:szCs w:val="20"/>
-          <w:lang w:val="en-GB"/>
-        </w:rPr>
-        <w:t>Schoolgebouw en omgeving</w:t>
-      </w:r>
-    </w:p>
-    <w:p>
-      <w:pPr>
         <w:autoSpaceDE w:val="0"/>
         <w:autoSpaceDN w:val="0"/>
         <w:adjustRightInd w:val="0"/>
@@ -5119,6 +5968,7 @@
           <w:lang w:val="en-GB"/>
         </w:rPr>
       </w:pPr>
+      <w:proofErr w:type="spellStart"/>
       <w:r>
         <w:rPr>
           <w:rFonts w:ascii="Century Gothic" w:hAnsi="Century Gothic" w:cs="Century Gothic"/>
@@ -5126,454 +5976,9 @@
           <w:szCs w:val="20"/>
           <w:lang w:val="en-GB"/>
         </w:rPr>
-        <w:t xml:space="preserve">Onze school wordt door relatief veel ouders gewaardeerd </w:t>
-      </w:r>
-      <w:proofErr w:type="gramStart"/>
-      <w:r>
-        <w:rPr>
-          <w:rFonts w:ascii="Century Gothic" w:hAnsi="Century Gothic" w:cs="Century Gothic"/>
-          <w:sz w:val="20"/>
-          <w:szCs w:val="20"/>
-          <w:lang w:val="en-GB"/>
-        </w:rPr>
-        <w:t>ten aanzien</w:t>
-      </w:r>
-      <w:proofErr w:type="gramEnd"/>
-      <w:r>
-        <w:rPr>
-          <w:rFonts w:ascii="Century Gothic" w:hAnsi="Century Gothic" w:cs="Century Gothic"/>
-          <w:sz w:val="20"/>
-          <w:szCs w:val="20"/>
-          <w:lang w:val="en-GB"/>
-        </w:rPr>
-        <w:t xml:space="preserve"> van 'Sfeer en inrichting schoolgebouw' (95% van de ouders is hierover tevreden). Ook zijn relatief veel </w:t>
-      </w:r>
-      <w:proofErr w:type="gramStart"/>
-      <w:r>
-        <w:rPr>
-          <w:rFonts w:ascii="Century Gothic" w:hAnsi="Century Gothic" w:cs="Century Gothic"/>
-          <w:sz w:val="20"/>
-          <w:szCs w:val="20"/>
-          <w:lang w:val="en-GB"/>
-        </w:rPr>
-        <w:t>ouders</w:t>
-      </w:r>
-      <w:proofErr w:type="gramEnd"/>
-      <w:r>
-        <w:rPr>
-          <w:rFonts w:ascii="Century Gothic" w:hAnsi="Century Gothic" w:cs="Century Gothic"/>
-          <w:sz w:val="20"/>
-          <w:szCs w:val="20"/>
-          <w:lang w:val="en-GB"/>
-        </w:rPr>
-        <w:t xml:space="preserve"> tevreden over 'Uiterlijk van het gebouw' (91%).  Relatief veel </w:t>
-      </w:r>
-      <w:proofErr w:type="gramStart"/>
-      <w:r>
-        <w:rPr>
-          <w:rFonts w:ascii="Century Gothic" w:hAnsi="Century Gothic" w:cs="Century Gothic"/>
-          <w:sz w:val="20"/>
-          <w:szCs w:val="20"/>
-          <w:lang w:val="en-GB"/>
-        </w:rPr>
-        <w:t>ouders</w:t>
-      </w:r>
-      <w:proofErr w:type="gramEnd"/>
-      <w:r>
-        <w:rPr>
-          <w:rFonts w:ascii="Century Gothic" w:hAnsi="Century Gothic" w:cs="Century Gothic"/>
-          <w:sz w:val="20"/>
-          <w:szCs w:val="20"/>
-          <w:lang w:val="en-GB"/>
-        </w:rPr>
-        <w:t xml:space="preserve"> zijn ontevreden ten aanzien van 'Veiligheid op weg naar school' (77%), 'Hygiëne en netheid binnen de school' (28%) en 'Speelmogelijkheden op het plein' (23%). </w:t>
-      </w:r>
-    </w:p>
-    <w:p>
-      <w:pPr>
-        <w:rPr>
-          <w:rFonts w:ascii="Century Gothic" w:hAnsi="Century Gothic" w:cs="Century Gothic"/>
-          <w:sz w:val="20"/>
-          <w:szCs w:val="20"/>
-          <w:lang w:val="en-GB"/>
-        </w:rPr>
-      </w:pPr>
-    </w:p>
-    <w:p>
-      <w:pPr>
-        <w:pStyle w:val="Heading3"/>
-        <w:rPr>
-          <w:color w:val="F78E1E"/>
-          <w:sz w:val="20"/>
-          <w:szCs w:val="20"/>
-          <w:lang w:val="en-GB"/>
-        </w:rPr>
-      </w:pPr>
-      <w:r>
-        <w:rPr>
-          <w:color w:val="F78E1E"/>
-          <w:sz w:val="20"/>
-          <w:szCs w:val="20"/>
-          <w:lang w:val="en-GB"/>
-        </w:rPr>
-        <w:t>Begeleiding en sfeer</w:t>
-      </w:r>
-    </w:p>
-    <w:p>
-      <w:pPr>
-        <w:autoSpaceDE w:val="0"/>
-        <w:autoSpaceDN w:val="0"/>
-        <w:adjustRightInd w:val="0"/>
-        <w:rPr>
-          <w:rFonts w:ascii="Century Gothic" w:hAnsi="Century Gothic" w:cs="Century Gothic"/>
-          <w:sz w:val="20"/>
-          <w:szCs w:val="20"/>
-          <w:lang w:val="en-GB"/>
-        </w:rPr>
-      </w:pPr>
-      <w:r>
-        <w:rPr>
-          <w:rFonts w:ascii="Century Gothic" w:hAnsi="Century Gothic" w:cs="Century Gothic"/>
-          <w:sz w:val="20"/>
-          <w:szCs w:val="20"/>
-          <w:lang w:val="en-GB"/>
-        </w:rPr>
-        <w:t xml:space="preserve">Onze school wordt door relatief veel ouders gewaardeerd </w:t>
-      </w:r>
-      <w:proofErr w:type="gramStart"/>
-      <w:r>
-        <w:rPr>
-          <w:rFonts w:ascii="Century Gothic" w:hAnsi="Century Gothic" w:cs="Century Gothic"/>
-          <w:sz w:val="20"/>
-          <w:szCs w:val="20"/>
-          <w:lang w:val="en-GB"/>
-        </w:rPr>
-        <w:t>ten aanzien</w:t>
-      </w:r>
-      <w:proofErr w:type="gramEnd"/>
-      <w:r>
-        <w:rPr>
-          <w:rFonts w:ascii="Century Gothic" w:hAnsi="Century Gothic" w:cs="Century Gothic"/>
-          <w:sz w:val="20"/>
-          <w:szCs w:val="20"/>
-          <w:lang w:val="en-GB"/>
-        </w:rPr>
-        <w:t xml:space="preserve"> van 'Omgang leerkracht met de leerlingen' (93% van de ouders is hierover tevreden). Ook zijn relatief veel </w:t>
-      </w:r>
-      <w:proofErr w:type="gramStart"/>
-      <w:r>
-        <w:rPr>
-          <w:rFonts w:ascii="Century Gothic" w:hAnsi="Century Gothic" w:cs="Century Gothic"/>
-          <w:sz w:val="20"/>
-          <w:szCs w:val="20"/>
-          <w:lang w:val="en-GB"/>
-        </w:rPr>
-        <w:t>ouders</w:t>
-      </w:r>
-      <w:proofErr w:type="gramEnd"/>
-      <w:r>
-        <w:rPr>
-          <w:rFonts w:ascii="Century Gothic" w:hAnsi="Century Gothic" w:cs="Century Gothic"/>
-          <w:sz w:val="20"/>
-          <w:szCs w:val="20"/>
-          <w:lang w:val="en-GB"/>
-        </w:rPr>
-        <w:t xml:space="preserve"> tevreden over 'Sfeer in de klas' (90%).  Relatief veel </w:t>
-      </w:r>
-      <w:proofErr w:type="gramStart"/>
-      <w:r>
-        <w:rPr>
-          <w:rFonts w:ascii="Century Gothic" w:hAnsi="Century Gothic" w:cs="Century Gothic"/>
-          <w:sz w:val="20"/>
-          <w:szCs w:val="20"/>
-          <w:lang w:val="en-GB"/>
-        </w:rPr>
-        <w:t>ouders</w:t>
-      </w:r>
-      <w:proofErr w:type="gramEnd"/>
-      <w:r>
-        <w:rPr>
-          <w:rFonts w:ascii="Century Gothic" w:hAnsi="Century Gothic" w:cs="Century Gothic"/>
-          <w:sz w:val="20"/>
-          <w:szCs w:val="20"/>
-          <w:lang w:val="en-GB"/>
-        </w:rPr>
-        <w:t xml:space="preserve"> zijn ontevreden ten aanzien van 'Aandacht voor pestgedrag' (18%). </w:t>
-      </w:r>
-    </w:p>
-    <w:p>
-      <w:pPr>
-        <w:rPr>
-          <w:rFonts w:ascii="Century Gothic" w:hAnsi="Century Gothic" w:cs="Century Gothic"/>
-          <w:sz w:val="20"/>
-          <w:szCs w:val="20"/>
-          <w:lang w:val="en-GB"/>
-        </w:rPr>
-      </w:pPr>
-    </w:p>
-    <w:p>
-      <w:pPr>
-        <w:pStyle w:val="Heading3"/>
-        <w:rPr>
-          <w:color w:val="F78E1E"/>
-          <w:sz w:val="20"/>
-          <w:szCs w:val="20"/>
-          <w:lang w:val="en-GB"/>
-        </w:rPr>
-      </w:pPr>
-      <w:r>
-        <w:rPr>
-          <w:color w:val="F78E1E"/>
-          <w:sz w:val="20"/>
-          <w:szCs w:val="20"/>
-          <w:lang w:val="en-GB"/>
-        </w:rPr>
-        <w:t>Kennis- en persoonlijke ontwikkeling</w:t>
-      </w:r>
-    </w:p>
-    <w:p>
-      <w:pPr>
-        <w:autoSpaceDE w:val="0"/>
-        <w:autoSpaceDN w:val="0"/>
-        <w:adjustRightInd w:val="0"/>
-        <w:rPr>
-          <w:rFonts w:ascii="Century Gothic" w:hAnsi="Century Gothic" w:cs="Century Gothic"/>
-          <w:sz w:val="20"/>
-          <w:szCs w:val="20"/>
-          <w:lang w:val="en-GB"/>
-        </w:rPr>
-      </w:pPr>
-      <w:r>
-        <w:rPr>
-          <w:rFonts w:ascii="Century Gothic" w:hAnsi="Century Gothic" w:cs="Century Gothic"/>
-          <w:sz w:val="20"/>
-          <w:szCs w:val="20"/>
-          <w:lang w:val="en-GB"/>
-        </w:rPr>
-        <w:t xml:space="preserve">Onze school wordt door relatief veel ouders gewaardeerd </w:t>
-      </w:r>
-      <w:proofErr w:type="gramStart"/>
-      <w:r>
-        <w:rPr>
-          <w:rFonts w:ascii="Century Gothic" w:hAnsi="Century Gothic" w:cs="Century Gothic"/>
-          <w:sz w:val="20"/>
-          <w:szCs w:val="20"/>
-          <w:lang w:val="en-GB"/>
-        </w:rPr>
-        <w:t>ten aanzien</w:t>
-      </w:r>
-      <w:proofErr w:type="gramEnd"/>
-      <w:r>
-        <w:rPr>
-          <w:rFonts w:ascii="Century Gothic" w:hAnsi="Century Gothic" w:cs="Century Gothic"/>
-          <w:sz w:val="20"/>
-          <w:szCs w:val="20"/>
-          <w:lang w:val="en-GB"/>
-        </w:rPr>
-        <w:t xml:space="preserve"> van 'Aandacht voor gymnastiek' (90% van de ouders is hierover tevreden).  Relatief veel ouders zijn ontevreden </w:t>
-      </w:r>
-      <w:proofErr w:type="gramStart"/>
-      <w:r>
-        <w:rPr>
-          <w:rFonts w:ascii="Century Gothic" w:hAnsi="Century Gothic" w:cs="Century Gothic"/>
-          <w:sz w:val="20"/>
-          <w:szCs w:val="20"/>
-          <w:lang w:val="en-GB"/>
-        </w:rPr>
-        <w:t>ten aanzien</w:t>
-      </w:r>
-      <w:proofErr w:type="gramEnd"/>
-      <w:r>
-        <w:rPr>
-          <w:rFonts w:ascii="Century Gothic" w:hAnsi="Century Gothic" w:cs="Century Gothic"/>
-          <w:sz w:val="20"/>
-          <w:szCs w:val="20"/>
-          <w:lang w:val="en-GB"/>
-        </w:rPr>
-        <w:t xml:space="preserve"> van 'Aandacht voor uitstapjes en excursies' (20%) en 'Aandacht voor godsdienst/ levensbeschouwing' (17%). </w:t>
-      </w:r>
-    </w:p>
-    <w:p>
-      <w:pPr>
-        <w:rPr>
-          <w:rFonts w:ascii="Century Gothic" w:hAnsi="Century Gothic" w:cs="Century Gothic"/>
-          <w:sz w:val="20"/>
-          <w:szCs w:val="20"/>
-          <w:lang w:val="en-GB"/>
-        </w:rPr>
-      </w:pPr>
-    </w:p>
-    <w:p>
-      <w:pPr>
-        <w:pStyle w:val="Heading3"/>
-        <w:rPr>
-          <w:color w:val="F78E1E"/>
-          <w:sz w:val="20"/>
-          <w:szCs w:val="20"/>
-          <w:lang w:val="en-GB"/>
-        </w:rPr>
-      </w:pPr>
-      <w:r>
-        <w:rPr>
-          <w:color w:val="F78E1E"/>
-          <w:sz w:val="20"/>
-          <w:szCs w:val="20"/>
-          <w:lang w:val="en-GB"/>
-        </w:rPr>
-        <w:t>Schooltijden, regels, rust en orde</w:t>
-      </w:r>
-    </w:p>
-    <w:p>
-      <w:pPr>
-        <w:autoSpaceDE w:val="0"/>
-        <w:autoSpaceDN w:val="0"/>
-        <w:adjustRightInd w:val="0"/>
-        <w:rPr>
-          <w:rFonts w:ascii="Century Gothic" w:hAnsi="Century Gothic" w:cs="Century Gothic"/>
-          <w:sz w:val="20"/>
-          <w:szCs w:val="20"/>
-          <w:lang w:val="en-GB"/>
-        </w:rPr>
-      </w:pPr>
-      <w:r>
-        <w:rPr>
-          <w:rFonts w:ascii="Century Gothic" w:hAnsi="Century Gothic" w:cs="Century Gothic"/>
-          <w:sz w:val="20"/>
-          <w:szCs w:val="20"/>
-          <w:lang w:val="en-GB"/>
-        </w:rPr>
-        <w:t xml:space="preserve">Onze school wordt door relatief veel ouders gewaardeerd </w:t>
-      </w:r>
-      <w:proofErr w:type="gramStart"/>
-      <w:r>
-        <w:rPr>
-          <w:rFonts w:ascii="Century Gothic" w:hAnsi="Century Gothic" w:cs="Century Gothic"/>
-          <w:sz w:val="20"/>
-          <w:szCs w:val="20"/>
-          <w:lang w:val="en-GB"/>
-        </w:rPr>
-        <w:t>ten aanzien</w:t>
-      </w:r>
-      <w:proofErr w:type="gramEnd"/>
-      <w:r>
-        <w:rPr>
-          <w:rFonts w:ascii="Century Gothic" w:hAnsi="Century Gothic" w:cs="Century Gothic"/>
-          <w:sz w:val="20"/>
-          <w:szCs w:val="20"/>
-          <w:lang w:val="en-GB"/>
-        </w:rPr>
-        <w:t xml:space="preserve"> van 'Huidige schooltijden' (96% van de ouders is hierover tevreden). Ook zijn relatief veel </w:t>
-      </w:r>
-      <w:proofErr w:type="gramStart"/>
-      <w:r>
-        <w:rPr>
-          <w:rFonts w:ascii="Century Gothic" w:hAnsi="Century Gothic" w:cs="Century Gothic"/>
-          <w:sz w:val="20"/>
-          <w:szCs w:val="20"/>
-          <w:lang w:val="en-GB"/>
-        </w:rPr>
-        <w:t>ouders</w:t>
-      </w:r>
-      <w:proofErr w:type="gramEnd"/>
-      <w:r>
-        <w:rPr>
-          <w:rFonts w:ascii="Century Gothic" w:hAnsi="Century Gothic" w:cs="Century Gothic"/>
-          <w:sz w:val="20"/>
-          <w:szCs w:val="20"/>
-          <w:lang w:val="en-GB"/>
-        </w:rPr>
-        <w:t xml:space="preserve"> tevreden over 'Duidelijkheid van de schoolregels' (91%).  </w:t>
-      </w:r>
-    </w:p>
-    <w:p>
-      <w:pPr>
-        <w:rPr>
-          <w:rFonts w:ascii="Century Gothic" w:hAnsi="Century Gothic" w:cs="Century Gothic"/>
-          <w:sz w:val="20"/>
-          <w:szCs w:val="20"/>
-          <w:lang w:val="en-GB"/>
-        </w:rPr>
-      </w:pPr>
-    </w:p>
-    <w:p>
-      <w:pPr>
-        <w:pStyle w:val="Heading3"/>
-        <w:rPr>
-          <w:color w:val="F78E1E"/>
-          <w:sz w:val="20"/>
-          <w:szCs w:val="20"/>
-        </w:rPr>
-      </w:pPr>
-      <w:r>
-        <w:rPr>
-          <w:color w:val="F78E1E"/>
-          <w:sz w:val="20"/>
-          <w:szCs w:val="20"/>
-        </w:rPr>
-        <w:t>Leerkracht en contact met de school</w:t>
-      </w:r>
-    </w:p>
-    <w:p>
-      <w:pPr>
-        <w:autoSpaceDE w:val="0"/>
-        <w:autoSpaceDN w:val="0"/>
-        <w:adjustRightInd w:val="0"/>
-        <w:rPr>
-          <w:rFonts w:ascii="Century Gothic" w:hAnsi="Century Gothic" w:cs="Century Gothic"/>
-          <w:sz w:val="20"/>
-          <w:szCs w:val="20"/>
-          <w:lang w:val="en-GB"/>
-        </w:rPr>
-      </w:pPr>
-      <w:r>
-        <w:rPr>
-          <w:rFonts w:ascii="Century Gothic" w:hAnsi="Century Gothic" w:cs="Century Gothic"/>
-          <w:sz w:val="20"/>
-          <w:szCs w:val="20"/>
-          <w:lang w:val="en-GB"/>
-        </w:rPr>
-        <w:t xml:space="preserve">Onze school wordt door relatief veel ouders gewaardeerd </w:t>
-      </w:r>
-      <w:proofErr w:type="gramStart"/>
-      <w:r>
-        <w:rPr>
-          <w:rFonts w:ascii="Century Gothic" w:hAnsi="Century Gothic" w:cs="Century Gothic"/>
-          <w:sz w:val="20"/>
-          <w:szCs w:val="20"/>
-          <w:lang w:val="en-GB"/>
-        </w:rPr>
-        <w:t>ten aanzien</w:t>
-      </w:r>
-      <w:proofErr w:type="gramEnd"/>
-      <w:r>
-        <w:rPr>
-          <w:rFonts w:ascii="Century Gothic" w:hAnsi="Century Gothic" w:cs="Century Gothic"/>
-          <w:sz w:val="20"/>
-          <w:szCs w:val="20"/>
-          <w:lang w:val="en-GB"/>
-        </w:rPr>
-        <w:t xml:space="preserve"> van 'Inzet en motivatie leerkracht' (93% van de ouders is hierover tevreden). Ook zijn relatief veel </w:t>
-      </w:r>
-      <w:proofErr w:type="gramStart"/>
-      <w:r>
-        <w:rPr>
-          <w:rFonts w:ascii="Century Gothic" w:hAnsi="Century Gothic" w:cs="Century Gothic"/>
-          <w:sz w:val="20"/>
-          <w:szCs w:val="20"/>
-          <w:lang w:val="en-GB"/>
-        </w:rPr>
-        <w:t>ouders</w:t>
-      </w:r>
-      <w:proofErr w:type="gramEnd"/>
-      <w:r>
-        <w:rPr>
-          <w:rFonts w:ascii="Century Gothic" w:hAnsi="Century Gothic" w:cs="Century Gothic"/>
-          <w:sz w:val="20"/>
-          <w:szCs w:val="20"/>
-          <w:lang w:val="en-GB"/>
-        </w:rPr>
-        <w:t xml:space="preserve"> tevreden over 'Mate waarin leerkracht naar ouders luistert' (90%) en 'Vakbekwaamheid leerkracht' (90%).</w:t>
-      </w:r>
+        <w:t>TTTsatisfactionSummaryTTT</w:t>
+      </w:r>
+      <w:proofErr w:type="spellEnd"/>
     </w:p>
     <w:p>
       <w:pPr>
@@ -5936,6 +6341,7 @@
       </w:pPr>
     </w:p>
     <w:p>
+      <w:proofErr w:type="spellStart"/>
       <w:r>
         <w:t>TTTc</w:t>
       </w:r>
@@ -5945,6 +6351,7 @@
       <w:r>
         <w:t>TTT</w:t>
       </w:r>
+      <w:proofErr w:type="spellEnd"/>
     </w:p>
     <w:p>
       <w:pPr>
@@ -5963,8 +6370,6 @@
           <w:lang w:val="en-GB"/>
         </w:rPr>
       </w:pPr>
-      <w:bookmarkStart w:id="13" w:name="_GoBack"/>
-      <w:bookmarkEnd w:id="13"/>
     </w:p>
     <w:p>
       <w:pPr>
@@ -6045,14 +6450,14 @@
       <w:pPr>
         <w:pStyle w:val="Heading1"/>
       </w:pPr>
-      <w:bookmarkStart w:id="14" w:name="_Toc72373574"/>
-      <w:bookmarkStart w:id="15" w:name="_Toc93893187"/>
+      <w:bookmarkStart w:id="13" w:name="_Toc72373574"/>
+      <w:bookmarkStart w:id="14" w:name="_Toc93893187"/>
       <w:r>
         <w:br w:type="page"/>
         <w:t>Conclusie</w:t>
       </w:r>
+      <w:bookmarkEnd w:id="13"/>
       <w:bookmarkEnd w:id="14"/>
-      <w:bookmarkEnd w:id="15"/>
     </w:p>
     <w:p>
       <w:pPr>
@@ -6113,6 +6518,7 @@
         </w:rPr>
         <w:t xml:space="preserve">In onderstaande figuur 5a en 5b wordt een overzicht gegeven van de hoogste tevredenheid- en ontevredenheidspercentages van </w:t>
       </w:r>
+      <w:proofErr w:type="spellStart"/>
       <w:r>
         <w:rPr>
           <w:rFonts w:ascii="Century Gothic" w:hAnsi="Century Gothic" w:cs="Century Gothic"/>
@@ -6122,6 +6528,7 @@
         </w:rPr>
         <w:t>TTTxml:schoolnaamTTT</w:t>
       </w:r>
+      <w:proofErr w:type="spellEnd"/>
       <w:r>
         <w:rPr>
           <w:rFonts w:ascii="Century Gothic" w:hAnsi="Century Gothic" w:cs="Century Gothic"/>
@@ -6185,28 +6592,49 @@
           <w:szCs w:val="20"/>
           <w:lang w:val="nl-NL"/>
         </w:rPr>
-        <w:t xml:space="preserve">In de </w:t>
+        <w:t>In de</w:t>
       </w:r>
       <w:r>
         <w:rPr>
           <w:rFonts w:ascii="Century Gothic" w:hAnsi="Century Gothic" w:cs="Century Gothic"/>
           <w:b/>
           <w:bCs/>
-          <w:color w:val="008000"/>
-          <w:sz w:val="20"/>
-          <w:szCs w:val="20"/>
-          <w:lang w:val="nl-NL"/>
-        </w:rPr>
-        <w:t>groene top 10</w:t>
-      </w:r>
-      <w:r>
-        <w:rPr>
-          <w:rFonts w:ascii="Century Gothic" w:hAnsi="Century Gothic" w:cs="Century Gothic"/>
-          <w:sz w:val="20"/>
-          <w:szCs w:val="20"/>
-          <w:lang w:val="nl-NL"/>
-        </w:rPr>
-        <w:t xml:space="preserve"> wordt een overzicht gegeven van de onderwerpen die door veel ouders / verzorgers positief gewaardeerd worden, met de percentages tevreden respondenten. </w:t>
+          <w:sz w:val="20"/>
+          <w:szCs w:val="20"/>
+          <w:lang w:val="nl-NL"/>
+        </w:rPr>
+        <w:t xml:space="preserve"> </w:t>
+      </w:r>
+      <w:r>
+        <w:rPr>
+          <w:rFonts w:ascii="Century Gothic" w:hAnsi="Century Gothic" w:cs="Century Gothic"/>
+          <w:b/>
+          <w:bCs/>
+          <w:sz w:val="20"/>
+          <w:szCs w:val="20"/>
+          <w:lang w:val="nl-NL"/>
+        </w:rPr>
+        <w:t xml:space="preserve">tabel </w:t>
+      </w:r>
+      <w:r>
+        <w:rPr>
+          <w:rFonts w:ascii="Century Gothic" w:hAnsi="Century Gothic" w:cs="Century Gothic"/>
+          <w:b/>
+          <w:bCs/>
+          <w:sz w:val="20"/>
+          <w:szCs w:val="20"/>
+          <w:lang w:val="nl-NL"/>
+        </w:rPr>
+        <w:t xml:space="preserve">‘Top 10 Tevredenheid’ </w:t>
+      </w:r>
+      <w:r>
+        <w:rPr>
+          <w:rFonts w:ascii="Century Gothic" w:hAnsi="Century Gothic" w:cs="Century Gothic"/>
+          <w:sz w:val="20"/>
+          <w:szCs w:val="20"/>
+          <w:lang w:val="nl-NL"/>
+        </w:rPr>
+        <w:t xml:space="preserve">wordt een overzicht gegeven van de onderwerpen die door veel ouders / verzorgers positief gewaardeerd worden, met de percentages tevreden respondenten. </w:t>
       </w:r>
     </w:p>
     <w:p>
@@ -6238,6 +6666,7 @@
           <w:lang w:val="nl-NL"/>
         </w:rPr>
       </w:pPr>
+      <w:bookmarkStart w:id="15" w:name="_GoBack"/>
       <w:r>
         <w:rPr>
           <w:rFonts w:ascii="Century Gothic" w:hAnsi="Century Gothic" w:cs="Century Gothic"/>
@@ -6246,6 +6675,15 @@
           <w:lang w:val="nl-NL"/>
         </w:rPr>
         <w:t>In de</w:t>
+      </w:r>
+      <w:r>
+        <w:rPr>
+          <w:rFonts w:ascii="Century Gothic" w:hAnsi="Century Gothic" w:cs="Century Gothic"/>
+          <w:sz w:val="20"/>
+          <w:szCs w:val="20"/>
+          <w:lang w:val="nl-NL"/>
+        </w:rPr>
+        <w:t xml:space="preserve"> tabel</w:t>
       </w:r>
       <w:r>
         <w:rPr>
@@ -6263,12 +6701,11 @@
           <w:rFonts w:ascii="Century Gothic" w:hAnsi="Century Gothic" w:cs="Century Gothic"/>
           <w:b/>
           <w:bCs/>
-          <w:color w:val="FF0000"/>
-          <w:sz w:val="20"/>
-          <w:szCs w:val="20"/>
-          <w:lang w:val="nl-NL"/>
-        </w:rPr>
-        <w:t>rode top 10</w:t>
+          <w:sz w:val="20"/>
+          <w:szCs w:val="20"/>
+          <w:lang w:val="nl-NL"/>
+        </w:rPr>
+        <w:t>‘Top 10 Ontevredenheid’</w:t>
       </w:r>
       <w:r>
         <w:rPr>
@@ -6280,6 +6717,7 @@
         <w:t xml:space="preserve"> staan de onderwerpen waarover relatief veel ouders ontevreden waren, met de bijbehorende percentages. </w:t>
       </w:r>
     </w:p>
+    <w:bookmarkEnd w:id="15"/>
     <w:p>
       <w:pPr>
         <w:rPr>
@@ -6330,9 +6768,11 @@
     </w:p>
     <w:p/>
     <w:p>
+      <w:proofErr w:type="spellStart"/>
       <w:r>
         <w:t>TTTclass:satisfactionTop:goodTTT</w:t>
       </w:r>
+      <w:proofErr w:type="spellEnd"/>
     </w:p>
     <w:p>
       <w:pPr>
@@ -6376,9 +6816,11 @@
     </w:p>
     <w:p/>
     <w:p>
+      <w:proofErr w:type="spellStart"/>
       <w:r>
         <w:t>TTTclass:satisfactionTop:badTTT</w:t>
       </w:r>
+      <w:proofErr w:type="spellEnd"/>
     </w:p>
     <w:p>
       <w:pPr>
@@ -6527,6 +6969,7 @@
         </w:rPr>
         <w:t xml:space="preserve">Als de respondenten van </w:t>
       </w:r>
+      <w:proofErr w:type="spellStart"/>
       <w:r>
         <w:rPr>
           <w:rFonts w:ascii="Century Gothic" w:hAnsi="Century Gothic" w:cs="Century Gothic"/>
@@ -6534,6 +6977,7 @@
         </w:rPr>
         <w:t>TTTxml:schoolnaamTTT</w:t>
       </w:r>
+      <w:proofErr w:type="spellEnd"/>
       <w:r>
         <w:rPr>
           <w:rFonts w:ascii="Century Gothic" w:hAnsi="Century Gothic" w:cs="Century Gothic"/>
@@ -6592,11 +7036,19 @@
           <w:rFonts w:ascii="Century Gothic" w:hAnsi="Century Gothic" w:cs="Century Gothic"/>
         </w:rPr>
       </w:pPr>
-      <w:r>
-        <w:rPr>
-          <w:rFonts w:ascii="Century Gothic" w:hAnsi="Century Gothic" w:cs="Century Gothic"/>
-        </w:rPr>
-        <w:t xml:space="preserve">Figuur </w:t>
+      <w:proofErr w:type="spellStart"/>
+      <w:r>
+        <w:rPr>
+          <w:rFonts w:ascii="Century Gothic" w:hAnsi="Century Gothic" w:cs="Century Gothic"/>
+        </w:rPr>
+        <w:t>Figuur</w:t>
+      </w:r>
+      <w:proofErr w:type="spellEnd"/>
+      <w:r>
+        <w:rPr>
+          <w:rFonts w:ascii="Century Gothic" w:hAnsi="Century Gothic" w:cs="Century Gothic"/>
+        </w:rPr>
+        <w:t xml:space="preserve"> </w:t>
       </w:r>
       <w:r>
         <w:rPr>
@@ -6610,13 +7062,41 @@
         </w:rPr>
         <w:t xml:space="preserve">: </w:t>
       </w:r>
+      <w:proofErr w:type="spellStart"/>
       <w:r>
         <w:rPr>
           <w:rFonts w:ascii="Century Gothic" w:hAnsi="Century Gothic" w:cs="Century Gothic"/>
           <w:b/>
           <w:bCs/>
         </w:rPr>
-        <w:t>Satisfactie en Prioriteiten Matrix</w:t>
+        <w:t>Satisfactie</w:t>
+      </w:r>
+      <w:proofErr w:type="spellEnd"/>
+      <w:r>
+        <w:rPr>
+          <w:rFonts w:ascii="Century Gothic" w:hAnsi="Century Gothic" w:cs="Century Gothic"/>
+          <w:b/>
+          <w:bCs/>
+        </w:rPr>
+        <w:t xml:space="preserve"> en </w:t>
+      </w:r>
+      <w:proofErr w:type="spellStart"/>
+      <w:r>
+        <w:rPr>
+          <w:rFonts w:ascii="Century Gothic" w:hAnsi="Century Gothic" w:cs="Century Gothic"/>
+          <w:b/>
+          <w:bCs/>
+        </w:rPr>
+        <w:t>Prioriteiten</w:t>
+      </w:r>
+      <w:proofErr w:type="spellEnd"/>
+      <w:r>
+        <w:rPr>
+          <w:rFonts w:ascii="Century Gothic" w:hAnsi="Century Gothic" w:cs="Century Gothic"/>
+          <w:b/>
+          <w:bCs/>
+        </w:rPr>
+        <w:t xml:space="preserve"> Matrix</w:t>
       </w:r>
       <w:r>
         <w:rPr>
@@ -6652,6 +7132,7 @@
           <w:lang w:val="en-GB"/>
         </w:rPr>
       </w:pPr>
+      <w:proofErr w:type="spellStart"/>
       <w:r>
         <w:rPr>
           <w:rFonts w:ascii="Century Gothic" w:hAnsi="Century Gothic" w:cs="Century Gothic"/>
@@ -6671,6 +7152,7 @@
         </w:rPr>
         <w:t>:satisfactionPriorityScatterTTT</w:t>
       </w:r>
+      <w:proofErr w:type="spellEnd"/>
       <w:proofErr w:type="gramEnd"/>
     </w:p>
     <w:p>
@@ -6842,12 +7324,14 @@
           <w:b/>
         </w:rPr>
       </w:pPr>
+      <w:proofErr w:type="spellStart"/>
       <w:r>
         <w:rPr>
           <w:b/>
         </w:rPr>
         <w:t>TTTclass:percentageExampleTTT</w:t>
       </w:r>
+      <w:proofErr w:type="spellEnd"/>
     </w:p>
     <w:p>
       <w:pPr>
@@ -6979,6 +7463,7 @@
         </w:rPr>
         <w:t>Per antwoordmogelijkheid het aantal verkregen antwoorden bij '</w:t>
       </w:r>
+      <w:proofErr w:type="spellStart"/>
       <w:r>
         <w:rPr>
           <w:rFonts w:ascii="Century Gothic" w:hAnsi="Century Gothic" w:cs="Century Gothic"/>
@@ -6986,6 +7471,7 @@
         </w:rPr>
         <w:t>TTTxml:schoolnaamTTT</w:t>
       </w:r>
+      <w:proofErr w:type="spellEnd"/>
       <w:r>
         <w:rPr>
           <w:rFonts w:ascii="Century Gothic" w:hAnsi="Century Gothic" w:cs="Century Gothic"/>
@@ -7013,6 +7499,7 @@
         </w:rPr>
         <w:t>Per antwoordmogelijkheid het percentage verkregen antwoorden bij '</w:t>
       </w:r>
+      <w:proofErr w:type="spellStart"/>
       <w:r>
         <w:rPr>
           <w:rFonts w:ascii="Century Gothic" w:hAnsi="Century Gothic" w:cs="Century Gothic"/>
@@ -7020,6 +7507,7 @@
         </w:rPr>
         <w:t>TTTxml:schoolnaamTTT</w:t>
       </w:r>
+      <w:proofErr w:type="spellEnd"/>
       <w:r>
         <w:rPr>
           <w:rFonts w:ascii="Century Gothic" w:hAnsi="Century Gothic" w:cs="Century Gothic"/>
@@ -7027,6 +7515,7 @@
         </w:rPr>
         <w:t>' (</w:t>
       </w:r>
+      <w:proofErr w:type="spellStart"/>
       <w:r>
         <w:rPr>
           <w:rFonts w:ascii="Century Gothic" w:hAnsi="Century Gothic" w:cs="Century Gothic"/>
@@ -7034,6 +7523,7 @@
         </w:rPr>
         <w:t>TTTxml:count_peiling_formsTTT</w:t>
       </w:r>
+      <w:proofErr w:type="spellEnd"/>
       <w:r>
         <w:rPr>
           <w:rFonts w:ascii="Century Gothic" w:hAnsi="Century Gothic" w:cs="Century Gothic"/>
@@ -7061,6 +7551,7 @@
         </w:rPr>
         <w:t>Per antwoordmogelijkheid het percentage verkregen antwoorden bij 'Alle scholen' (</w:t>
       </w:r>
+      <w:proofErr w:type="spellStart"/>
       <w:r>
         <w:rPr>
           <w:rFonts w:ascii="Century Gothic" w:hAnsi="Century Gothic" w:cs="Century Gothic"/>
@@ -7068,6 +7559,7 @@
         </w:rPr>
         <w:t>TTTxml:count_alle_scholen_formsTTT</w:t>
       </w:r>
+      <w:proofErr w:type="spellEnd"/>
       <w:r>
         <w:rPr>
           <w:rFonts w:ascii="Century Gothic" w:hAnsi="Century Gothic" w:cs="Century Gothic"/>
@@ -7115,6 +7607,7 @@
         </w:rPr>
         <w:t>De oranje balken verwijzen naar '</w:t>
       </w:r>
+      <w:proofErr w:type="spellStart"/>
       <w:r>
         <w:rPr>
           <w:rFonts w:ascii="Century Gothic" w:hAnsi="Century Gothic" w:cs="Century Gothic"/>
@@ -7122,6 +7615,7 @@
         </w:rPr>
         <w:t>TTTxml:schoolnaamTTT</w:t>
       </w:r>
+      <w:proofErr w:type="spellEnd"/>
       <w:r>
         <w:rPr>
           <w:rFonts w:ascii="Century Gothic" w:hAnsi="Century Gothic" w:cs="Century Gothic"/>
@@ -7193,12 +7687,14 @@
           <w:b/>
         </w:rPr>
       </w:pPr>
+      <w:proofErr w:type="spellStart"/>
       <w:r>
         <w:rPr>
           <w:b/>
         </w:rPr>
         <w:t>TTTclass:scoreExampleTTT</w:t>
       </w:r>
+      <w:proofErr w:type="spellEnd"/>
     </w:p>
     <w:p>
       <w:pPr>
@@ -7363,6 +7859,7 @@
           <w:lang w:val="nl-NL"/>
         </w:rPr>
       </w:pPr>
+      <w:proofErr w:type="spellStart"/>
       <w:r>
         <w:rPr>
           <w:rFonts w:ascii="Century Gothic" w:hAnsi="Century Gothic" w:cs="Century Gothic"/>
@@ -7374,6 +7871,7 @@
         </w:rPr>
         <w:t>TTTclass:scoresAndPercentagesTTT</w:t>
       </w:r>
+      <w:proofErr w:type="spellEnd"/>
     </w:p>
     <w:p>
       <w:pPr>
@@ -7618,6 +8116,7 @@
           <w:lang w:val="nl-NL"/>
         </w:rPr>
       </w:pPr>
+      <w:proofErr w:type="spellStart"/>
       <w:r>
         <w:rPr>
           <w:rFonts w:ascii="Century Gothic" w:hAnsi="Century Gothic" w:cs="Century Gothic"/>
@@ -7627,6 +8126,7 @@
         </w:rPr>
         <w:t>TTTclass:percentiles:goodTTT</w:t>
       </w:r>
+      <w:proofErr w:type="spellEnd"/>
     </w:p>
     <w:p>
       <w:pPr>
@@ -7828,6 +8328,7 @@
           <w:szCs w:val="19"/>
         </w:rPr>
       </w:pPr>
+      <w:proofErr w:type="spellStart"/>
       <w:r>
         <w:rPr>
           <w:b w:val="0"/>
@@ -7837,6 +8338,7 @@
         </w:rPr>
         <w:t>TTTclass:percentiles:badTTT</w:t>
       </w:r>
+      <w:proofErr w:type="spellEnd"/>
     </w:p>
     <w:p>
       <w:pPr>
@@ -8058,6 +8560,7 @@
                 <w:szCs w:val="20"/>
               </w:rPr>
             </w:pPr>
+            <w:proofErr w:type="spellStart"/>
             <w:r>
               <w:rPr>
                 <w:rFonts w:ascii="Century Gothic" w:hAnsi="Century Gothic"/>
@@ -8069,6 +8572,7 @@
               </w:rPr>
               <w:t>Betrouwbaarheid</w:t>
             </w:r>
+            <w:proofErr w:type="spellEnd"/>
           </w:p>
         </w:tc>
         <w:tc>
@@ -8346,6 +8850,7 @@
                 <w:szCs w:val="20"/>
               </w:rPr>
             </w:pPr>
+            <w:proofErr w:type="spellStart"/>
             <w:r>
               <w:rPr>
                 <w:rFonts w:ascii="Century Gothic" w:hAnsi="Century Gothic"/>
@@ -8355,8 +8860,57 @@
                 <w:sz w:val="20"/>
                 <w:szCs w:val="20"/>
               </w:rPr>
-              <w:t>Aantal lijsten uitgedeeld</w:t>
+              <w:t>Aantal</w:t>
             </w:r>
+            <w:proofErr w:type="spellEnd"/>
+            <w:r>
+              <w:rPr>
+                <w:rFonts w:ascii="Century Gothic" w:hAnsi="Century Gothic"/>
+                <w:b/>
+                <w:bCs/>
+                <w:color w:val="E36C0A"/>
+                <w:sz w:val="20"/>
+                <w:szCs w:val="20"/>
+              </w:rPr>
+              <w:t xml:space="preserve"> </w:t>
+            </w:r>
+            <w:proofErr w:type="spellStart"/>
+            <w:r>
+              <w:rPr>
+                <w:rFonts w:ascii="Century Gothic" w:hAnsi="Century Gothic"/>
+                <w:b/>
+                <w:bCs/>
+                <w:color w:val="E36C0A"/>
+                <w:sz w:val="20"/>
+                <w:szCs w:val="20"/>
+              </w:rPr>
+              <w:t>lijsten</w:t>
+            </w:r>
+            <w:proofErr w:type="spellEnd"/>
+            <w:r>
+              <w:rPr>
+                <w:rFonts w:ascii="Century Gothic" w:hAnsi="Century Gothic"/>
+                <w:b/>
+                <w:bCs/>
+                <w:color w:val="E36C0A"/>
+                <w:sz w:val="20"/>
+                <w:szCs w:val="20"/>
+              </w:rPr>
+              <w:t xml:space="preserve"> </w:t>
+            </w:r>
+            <w:proofErr w:type="spellStart"/>
+            <w:r>
+              <w:rPr>
+                <w:rFonts w:ascii="Century Gothic" w:hAnsi="Century Gothic"/>
+                <w:b/>
+                <w:bCs/>
+                <w:color w:val="E36C0A"/>
+                <w:sz w:val="20"/>
+                <w:szCs w:val="20"/>
+              </w:rPr>
+              <w:t>uitgedeeld</w:t>
+            </w:r>
+            <w:proofErr w:type="spellEnd"/>
           </w:p>
         </w:tc>
         <w:tc>
@@ -8739,6 +9293,7 @@
                 <w:szCs w:val="20"/>
               </w:rPr>
             </w:pPr>
+            <w:proofErr w:type="spellStart"/>
             <w:r>
               <w:rPr>
                 <w:rFonts w:ascii="Century Gothic" w:hAnsi="Century Gothic"/>
@@ -8748,8 +9303,57 @@
                 <w:sz w:val="20"/>
                 <w:szCs w:val="20"/>
               </w:rPr>
-              <w:t>Aantal lijsten geretourneerd</w:t>
+              <w:t>Aantal</w:t>
             </w:r>
+            <w:proofErr w:type="spellEnd"/>
+            <w:r>
+              <w:rPr>
+                <w:rFonts w:ascii="Century Gothic" w:hAnsi="Century Gothic"/>
+                <w:b/>
+                <w:bCs/>
+                <w:color w:val="E36C0A"/>
+                <w:sz w:val="20"/>
+                <w:szCs w:val="20"/>
+              </w:rPr>
+              <w:t xml:space="preserve"> </w:t>
+            </w:r>
+            <w:proofErr w:type="spellStart"/>
+            <w:r>
+              <w:rPr>
+                <w:rFonts w:ascii="Century Gothic" w:hAnsi="Century Gothic"/>
+                <w:b/>
+                <w:bCs/>
+                <w:color w:val="E36C0A"/>
+                <w:sz w:val="20"/>
+                <w:szCs w:val="20"/>
+              </w:rPr>
+              <w:t>lijsten</w:t>
+            </w:r>
+            <w:proofErr w:type="spellEnd"/>
+            <w:r>
+              <w:rPr>
+                <w:rFonts w:ascii="Century Gothic" w:hAnsi="Century Gothic"/>
+                <w:b/>
+                <w:bCs/>
+                <w:color w:val="E36C0A"/>
+                <w:sz w:val="20"/>
+                <w:szCs w:val="20"/>
+              </w:rPr>
+              <w:t xml:space="preserve"> </w:t>
+            </w:r>
+            <w:proofErr w:type="spellStart"/>
+            <w:r>
+              <w:rPr>
+                <w:rFonts w:ascii="Century Gothic" w:hAnsi="Century Gothic"/>
+                <w:b/>
+                <w:bCs/>
+                <w:color w:val="E36C0A"/>
+                <w:sz w:val="20"/>
+                <w:szCs w:val="20"/>
+              </w:rPr>
+              <w:t>geretourneerd</w:t>
+            </w:r>
+            <w:proofErr w:type="spellEnd"/>
           </w:p>
         </w:tc>
         <w:tc>
@@ -9061,6 +9665,7 @@
                 <w:szCs w:val="20"/>
               </w:rPr>
             </w:pPr>
+            <w:proofErr w:type="spellStart"/>
             <w:r>
               <w:rPr>
                 <w:rFonts w:ascii="Century Gothic" w:hAnsi="Century Gothic"/>
@@ -9070,8 +9675,33 @@
                 <w:sz w:val="20"/>
                 <w:szCs w:val="20"/>
               </w:rPr>
-              <w:t>Minimale responspercentage</w:t>
+              <w:t>Minimale</w:t>
             </w:r>
+            <w:proofErr w:type="spellEnd"/>
+            <w:r>
+              <w:rPr>
+                <w:rFonts w:ascii="Century Gothic" w:hAnsi="Century Gothic"/>
+                <w:b/>
+                <w:bCs/>
+                <w:color w:val="E36C0A"/>
+                <w:sz w:val="20"/>
+                <w:szCs w:val="20"/>
+              </w:rPr>
+              <w:t xml:space="preserve"> </w:t>
+            </w:r>
+            <w:proofErr w:type="spellStart"/>
+            <w:r>
+              <w:rPr>
+                <w:rFonts w:ascii="Century Gothic" w:hAnsi="Century Gothic"/>
+                <w:b/>
+                <w:bCs/>
+                <w:color w:val="E36C0A"/>
+                <w:sz w:val="20"/>
+                <w:szCs w:val="20"/>
+              </w:rPr>
+              <w:t>responspercentage</w:t>
+            </w:r>
+            <w:proofErr w:type="spellEnd"/>
           </w:p>
         </w:tc>
         <w:tc>
@@ -9496,18 +10126,19 @@
           <w:szCs w:val="20"/>
           <w:lang w:val="nl-NL"/>
         </w:rPr>
-        <w:t xml:space="preserve">Naast het feit dat de betrouwbaarheid van het onderzoek belangrijk is, is het ook interessant om te weten hoe betekenisvol de resultaten zijn (significantie). Om de significantie te bepalen wordt nagegaan hoe groot de kans is dat een gevonden verschil tussen de gemiddelden van uw school en de gemiddelden van de benchmark (het landelijk gemiddelde) veroorzaakt is door toeval. Wanneer een resultaat significant is, wil het zeggen dat je mag verwachten dat de 2 scores van elkaar verschillen en dat dat verschil niet op toeval berust. </w:t>
-      </w:r>
-    </w:p>
-    <w:p>
-      <w:pPr>
+        <w:t xml:space="preserve">Naast het feit dat de betrouwbaarheid van het onderzoek belangrijk is, is het ook interessant om te weten hoe betekenisvol de resultaten zijn (significantie). Om de significantie te bepalen wordt nagegaan hoe groot de kans is dat een gevonden verschil tussen de gemiddelden van uw school en de gemiddelden van de benchmark (het landelijk gemiddelde) veroorzaakt is door toeval. Wanneer een resultaat significant is, wil het zeggen dat je mag verwachten dat de 2 scores van elkaar verschillen en dat </w:t>
+      </w:r>
+      <w:proofErr w:type="spellStart"/>
+      <w:r>
         <w:rPr>
           <w:rFonts w:ascii="Century Gothic" w:hAnsi="Century Gothic"/>
           <w:sz w:val="20"/>
           <w:szCs w:val="20"/>
           <w:lang w:val="nl-NL"/>
         </w:rPr>
-      </w:pPr>
+        <w:t>dat</w:t>
+      </w:r>
+      <w:proofErr w:type="spellEnd"/>
       <w:r>
         <w:rPr>
           <w:rFonts w:ascii="Century Gothic" w:hAnsi="Century Gothic"/>
@@ -9515,7 +10146,46 @@
           <w:szCs w:val="20"/>
           <w:lang w:val="nl-NL"/>
         </w:rPr>
-        <w:t>In zijn algemeenheid kunnen we stellen dat als er op de vragen 3 t/m 49 van de Oudertevredenheidspeiling (deze zijn gemeten op een vierpuntsschaal) een verschil is in de gemiddelde score van de school en de benchmark van 0,15 of meer dit een betekenisvol verschil is (met andere woorden, de kans op toeval is erg klein).</w:t>
+        <w:t xml:space="preserve"> verschil niet op toeval berust. </w:t>
+      </w:r>
+    </w:p>
+    <w:p>
+      <w:pPr>
+        <w:rPr>
+          <w:rFonts w:ascii="Century Gothic" w:hAnsi="Century Gothic"/>
+          <w:sz w:val="20"/>
+          <w:szCs w:val="20"/>
+          <w:lang w:val="nl-NL"/>
+        </w:rPr>
+      </w:pPr>
+      <w:r>
+        <w:rPr>
+          <w:rFonts w:ascii="Century Gothic" w:hAnsi="Century Gothic"/>
+          <w:sz w:val="20"/>
+          <w:szCs w:val="20"/>
+          <w:lang w:val="nl-NL"/>
+        </w:rPr>
+        <w:t xml:space="preserve">In zijn algemeenheid kunnen we stellen dat als er op de vragen 3 t/m 49 van de Oudertevredenheidspeiling (deze zijn gemeten op een </w:t>
+      </w:r>
+      <w:proofErr w:type="spellStart"/>
+      <w:r>
+        <w:rPr>
+          <w:rFonts w:ascii="Century Gothic" w:hAnsi="Century Gothic"/>
+          <w:sz w:val="20"/>
+          <w:szCs w:val="20"/>
+          <w:lang w:val="nl-NL"/>
+        </w:rPr>
+        <w:t>vierpuntsschaal</w:t>
+      </w:r>
+      <w:proofErr w:type="spellEnd"/>
+      <w:r>
+        <w:rPr>
+          <w:rFonts w:ascii="Century Gothic" w:hAnsi="Century Gothic"/>
+          <w:sz w:val="20"/>
+          <w:szCs w:val="20"/>
+          <w:lang w:val="nl-NL"/>
+        </w:rPr>
+        <w:t>) een verschil is in de gemiddelde score van de school en de benchmark van 0,15 of meer dit een betekenisvol verschil is (met andere woorden, de kans op toeval is erg klein).</w:t>
       </w:r>
     </w:p>
     <w:p>
@@ -9569,7 +10239,27 @@
           <w:szCs w:val="20"/>
           <w:lang w:val="nl-NL"/>
         </w:rPr>
-        <w:t xml:space="preserve">De tevredenheidsvragen in de vragenlijsten worden gemeten op een vierpuntsschaaI. Deze is als volgt opgebouwd: </w:t>
+        <w:t xml:space="preserve">De tevredenheidsvragen in de vragenlijsten worden gemeten op een </w:t>
+      </w:r>
+      <w:proofErr w:type="spellStart"/>
+      <w:r>
+        <w:rPr>
+          <w:rFonts w:ascii="Century Gothic" w:hAnsi="Century Gothic"/>
+          <w:sz w:val="20"/>
+          <w:szCs w:val="20"/>
+          <w:lang w:val="nl-NL"/>
+        </w:rPr>
+        <w:t>vierpuntsschaaI</w:t>
+      </w:r>
+      <w:proofErr w:type="spellEnd"/>
+      <w:r>
+        <w:rPr>
+          <w:rFonts w:ascii="Century Gothic" w:hAnsi="Century Gothic"/>
+          <w:sz w:val="20"/>
+          <w:szCs w:val="20"/>
+          <w:lang w:val="nl-NL"/>
+        </w:rPr>
+        <w:t xml:space="preserve">. Deze is als volgt opgebouwd: </w:t>
       </w:r>
     </w:p>
     <w:p>
@@ -9885,6 +10575,7 @@
           <w:lang w:val="nl-NL"/>
         </w:rPr>
       </w:pPr>
+      <w:proofErr w:type="spellStart"/>
       <w:r>
         <w:rPr>
           <w:rFonts w:ascii="Century Gothic" w:hAnsi="Century Gothic" w:cs="Century Gothic"/>
@@ -9894,6 +10585,7 @@
         </w:rPr>
         <w:t>TTTxml:peiling.idTTT</w:t>
       </w:r>
+      <w:proofErr w:type="spellEnd"/>
     </w:p>
     <w:p>
       <w:pPr>
@@ -10140,13 +10832,12 @@
         <w:rFonts w:ascii="Century Gothic" w:hAnsi="Century Gothic" w:cs="Century Gothic"/>
         <w:b/>
         <w:bCs/>
-        <w:noProof/>
         <w:color w:val="00A4E4"/>
         <w:sz w:val="20"/>
         <w:szCs w:val="20"/>
         <w:lang w:val="nl-NL"/>
       </w:rPr>
-      <w:t>22</w:t>
+      <w:t>12</w:t>
     </w:r>
     <w:r>
       <w:rPr>
@@ -10352,7 +11043,6 @@
         <w:rFonts w:ascii="Century Gothic" w:hAnsi="Century Gothic" w:cs="Century Gothic"/>
         <w:b/>
         <w:bCs/>
-        <w:noProof/>
         <w:color w:val="00A4E4"/>
         <w:position w:val="16"/>
         <w:sz w:val="20"/>
@@ -10415,21 +11105,7 @@
         <w:szCs w:val="19"/>
         <w:lang w:val="nl-NL"/>
       </w:rPr>
-      <w:t xml:space="preserve">        </w:t>
-    </w:r>
-    <w:r>
-      <w:rPr>
-        <w:rStyle w:val="PageNumber"/>
-        <w:rFonts w:ascii="Century Gothic" w:hAnsi="Century Gothic" w:cs="Century Gothic"/>
-        <w:b/>
-        <w:bCs/>
-        <w:color w:val="00A4E4"/>
-        <w:position w:val="16"/>
-        <w:sz w:val="20"/>
-        <w:szCs w:val="19"/>
-        <w:lang w:val="nl-NL"/>
-      </w:rPr>
-      <w:t>Scholen met Succes</w:t>
+      <w:t xml:space="preserve">        Scholen met Succes</w:t>
     </w:r>
     <w:r>
       <w:rPr>
@@ -10516,6 +11192,7 @@
         <w:lang w:val="en-GB"/>
       </w:rPr>
     </w:pPr>
+    <w:proofErr w:type="spellStart"/>
     <w:r>
       <w:rPr>
         <w:rFonts w:ascii="Century Gothic" w:hAnsi="Century Gothic" w:cs="Century Gothic"/>
@@ -10541,6 +11218,7 @@
       </w:rPr>
       <w:t>:schoolnaamTTT</w:t>
     </w:r>
+    <w:proofErr w:type="spellEnd"/>
     <w:proofErr w:type="gramEnd"/>
     <w:r>
       <w:rPr>
@@ -10552,8 +11230,22 @@
         <w:szCs w:val="22"/>
         <w:lang w:val="en-GB"/>
       </w:rPr>
-      <w:t>, TTTxml:school.cityTTT</w:t>
+      <w:t xml:space="preserve">, </w:t>
     </w:r>
+    <w:proofErr w:type="spellStart"/>
+    <w:r>
+      <w:rPr>
+        <w:rFonts w:ascii="Century Gothic" w:hAnsi="Century Gothic" w:cs="Century Gothic"/>
+        <w:b/>
+        <w:bCs/>
+        <w:color w:val="F78E1E"/>
+        <w:sz w:val="22"/>
+        <w:szCs w:val="22"/>
+        <w:lang w:val="en-GB"/>
+      </w:rPr>
+      <w:t>TTTxml:school.cityTTT</w:t>
+    </w:r>
+    <w:proofErr w:type="spellEnd"/>
   </w:p>
 </w:hdr>
 </file>
@@ -10574,6 +11266,7 @@
         <w:lang w:val="en-GB"/>
       </w:rPr>
     </w:pPr>
+    <w:proofErr w:type="spellStart"/>
     <w:r>
       <w:rPr>
         <w:rFonts w:ascii="Century Gothic" w:hAnsi="Century Gothic" w:cs="Century Gothic"/>
@@ -10584,8 +11277,9 @@
         <w:szCs w:val="22"/>
         <w:lang w:val="en-GB"/>
       </w:rPr>
-      <w:t>Resultaten OTP</w:t>
+      <w:t>Resultaten</w:t>
     </w:r>
+    <w:proofErr w:type="spellEnd"/>
     <w:r>
       <w:rPr>
         <w:rFonts w:ascii="Century Gothic" w:hAnsi="Century Gothic" w:cs="Century Gothic"/>
@@ -10596,9 +11290,9 @@
         <w:szCs w:val="22"/>
         <w:lang w:val="en-GB"/>
       </w:rPr>
-      <w:t>TTTxml</w:t>
+      <w:t xml:space="preserve"> </w:t>
     </w:r>
-    <w:proofErr w:type="gramStart"/>
+    <w:proofErr w:type="spellStart"/>
     <w:r>
       <w:rPr>
         <w:rFonts w:ascii="Century Gothic" w:hAnsi="Century Gothic" w:cs="Century Gothic"/>
@@ -10609,8 +11303,34 @@
         <w:szCs w:val="22"/>
         <w:lang w:val="en-GB"/>
       </w:rPr>
+      <w:t>OTP</w:t>
+    </w:r>
+    <w:r>
+      <w:rPr>
+        <w:rFonts w:ascii="Century Gothic" w:hAnsi="Century Gothic" w:cs="Century Gothic"/>
+        <w:b/>
+        <w:bCs/>
+        <w:color w:val="00A4E4"/>
+        <w:sz w:val="22"/>
+        <w:szCs w:val="22"/>
+        <w:lang w:val="en-GB"/>
+      </w:rPr>
+      <w:t>TTTxml</w:t>
+    </w:r>
+    <w:proofErr w:type="gramStart"/>
+    <w:r>
+      <w:rPr>
+        <w:rFonts w:ascii="Century Gothic" w:hAnsi="Century Gothic" w:cs="Century Gothic"/>
+        <w:b/>
+        <w:bCs/>
+        <w:color w:val="00A4E4"/>
+        <w:sz w:val="22"/>
+        <w:szCs w:val="22"/>
+        <w:lang w:val="en-GB"/>
+      </w:rPr>
       <w:t>:peiling.jaarTTT</w:t>
     </w:r>
+    <w:proofErr w:type="spellEnd"/>
     <w:proofErr w:type="gramEnd"/>
   </w:p>
 </w:hdr>
@@ -10664,6 +11384,7 @@
         <w:lang w:val="en-GB"/>
       </w:rPr>
     </w:pPr>
+    <w:proofErr w:type="spellStart"/>
     <w:r>
       <w:rPr>
         <w:rFonts w:ascii="Century Gothic" w:hAnsi="Century Gothic" w:cs="Century Gothic"/>
@@ -10674,8 +11395,9 @@
         <w:szCs w:val="22"/>
         <w:lang w:val="en-GB"/>
       </w:rPr>
-      <w:t xml:space="preserve">Resultaten </w:t>
+      <w:t>Resultaten</w:t>
     </w:r>
+    <w:proofErr w:type="spellEnd"/>
     <w:r>
       <w:rPr>
         <w:rFonts w:ascii="Century Gothic" w:hAnsi="Century Gothic" w:cs="Century Gothic"/>
@@ -10686,9 +11408,9 @@
         <w:szCs w:val="22"/>
         <w:lang w:val="en-GB"/>
       </w:rPr>
-      <w:t>OTPTTTxml</w:t>
+      <w:t xml:space="preserve"> </w:t>
     </w:r>
-    <w:proofErr w:type="gramStart"/>
+    <w:proofErr w:type="spellStart"/>
     <w:r>
       <w:rPr>
         <w:rFonts w:ascii="Century Gothic" w:hAnsi="Century Gothic" w:cs="Century Gothic"/>
@@ -10699,8 +11421,22 @@
         <w:szCs w:val="22"/>
         <w:lang w:val="en-GB"/>
       </w:rPr>
+      <w:t>OTPTTTxml</w:t>
+    </w:r>
+    <w:proofErr w:type="gramStart"/>
+    <w:r>
+      <w:rPr>
+        <w:rFonts w:ascii="Century Gothic" w:hAnsi="Century Gothic" w:cs="Century Gothic"/>
+        <w:b/>
+        <w:bCs/>
+        <w:color w:val="00A4E4"/>
+        <w:sz w:val="22"/>
+        <w:szCs w:val="22"/>
+        <w:lang w:val="en-GB"/>
+      </w:rPr>
       <w:t>:peiling.jaarTTT</w:t>
     </w:r>
+    <w:proofErr w:type="spellEnd"/>
     <w:proofErr w:type="gramEnd"/>
   </w:p>
 </w:hdr>

</xml_diff>

<commit_message>
naschoolse opvang is met kleine letter
</commit_message>
<xml_diff>
--- a/templates/otp-muis.docx
+++ b/templates/otp-muis.docx
@@ -4998,25 +4998,36 @@
     </w:p>
     <w:p>
       <w:pPr>
-        <w:autoSpaceDE w:val="0"/>
-        <w:autoSpaceDN w:val="0"/>
-        <w:adjustRightInd w:val="0"/>
-        <w:rPr>
-          <w:rFonts w:cs="Century Gothic"/>
-          <w:szCs w:val="20"/>
-          <w:lang w:val="nl-NL"/>
-        </w:rPr>
-      </w:pPr>
-      <w:r>
-        <w:rPr>
-          <w:rFonts w:cs="Century Gothic"/>
-          <w:szCs w:val="20"/>
+        <w:pStyle w:val="PlainText"/>
+        <w:rPr>
+          <w:rFonts w:ascii="Century Gothic" w:hAnsi="Century Gothic" w:cs="Century Gothic"/>
+          <w:sz w:val="19"/>
+          <w:szCs w:val="19"/>
+          <w:lang w:val="nl-NL"/>
+        </w:rPr>
+      </w:pPr>
+      <w:proofErr w:type="spellStart"/>
+      <w:r>
+        <w:rPr>
+          <w:rFonts w:ascii="Century Gothic" w:hAnsi="Century Gothic" w:cs="Century Gothic"/>
+          <w:sz w:val="19"/>
+          <w:szCs w:val="19"/>
           <w:lang w:val="nl-NL"/>
         </w:rPr>
         <w:t>TTTclass:summaryTTT</w:t>
       </w:r>
-      <w:bookmarkStart w:id="13" w:name="_GoBack"/>
-      <w:bookmarkEnd w:id="13"/>
+      <w:proofErr w:type="spellEnd"/>
+    </w:p>
+    <w:p>
+      <w:pPr>
+        <w:pStyle w:val="PlainText"/>
+        <w:rPr>
+          <w:rFonts w:ascii="Century Gothic" w:hAnsi="Century Gothic" w:cs="Century Gothic"/>
+          <w:sz w:val="19"/>
+          <w:szCs w:val="19"/>
+          <w:lang w:val="nl-NL"/>
+        </w:rPr>
+      </w:pPr>
     </w:p>
     <w:p>
       <w:pPr>
@@ -5036,6 +5047,8 @@
           <w:lang w:val="nl-NL"/>
         </w:rPr>
       </w:pPr>
+      <w:bookmarkStart w:id="13" w:name="_GoBack"/>
+      <w:bookmarkEnd w:id="13"/>
       <w:r>
         <w:rPr>
           <w:sz w:val="22"/>
@@ -9470,7 +9483,7 @@
         <w:szCs w:val="20"/>
         <w:lang w:val="nl-NL"/>
       </w:rPr>
-      <w:t>8</w:t>
+      <w:t>10</w:t>
     </w:r>
     <w:r>
       <w:rPr>

</xml_diff>

<commit_message>
fixed several issues in webapp
</commit_message>
<xml_diff>
--- a/templates/otp-muis.docx
+++ b/templates/otp-muis.docx
@@ -153,7 +153,6 @@
         </w:rPr>
         <w:t xml:space="preserve">Basisonderwijs </w:t>
       </w:r>
-      <w:proofErr w:type="spellStart"/>
       <w:r>
         <w:rPr>
           <w:rFonts w:ascii="Century Gothic" w:hAnsi="Century Gothic" w:cs="Century Gothic"/>
@@ -166,7 +165,6 @@
         </w:rPr>
         <w:t>TTTxml:peiling.jaarTTT</w:t>
       </w:r>
-      <w:proofErr w:type="spellEnd"/>
     </w:p>
     <w:p>
       <w:pPr>
@@ -1462,7 +1460,6 @@
         </w:rPr>
         <w:t xml:space="preserve">Basisonderwijs </w:t>
       </w:r>
-      <w:proofErr w:type="spellStart"/>
       <w:r>
         <w:rPr>
           <w:rFonts w:ascii="Century Gothic" w:hAnsi="Century Gothic" w:cs="Century Gothic"/>
@@ -1475,7 +1472,6 @@
         </w:rPr>
         <w:t>TTTxml:peiling.jaarTTT</w:t>
       </w:r>
-      <w:proofErr w:type="spellEnd"/>
     </w:p>
     <w:p>
       <w:pPr>
@@ -2535,7 +2531,6 @@
         </w:rPr>
         <w:t xml:space="preserve">In dit rapport worden de resultaten beschreven van de Oudertevredenheidspeiling </w:t>
       </w:r>
-      <w:proofErr w:type="spellStart"/>
       <w:r>
         <w:rPr>
           <w:rFonts w:ascii="Century Gothic" w:hAnsi="Century Gothic" w:cs="Century Gothic"/>
@@ -2543,21 +2538,12 @@
         </w:rPr>
         <w:t>TTTxml:peiling.jaarTTT</w:t>
       </w:r>
-      <w:proofErr w:type="spellEnd"/>
-      <w:r>
-        <w:rPr>
-          <w:rFonts w:ascii="Century Gothic" w:hAnsi="Century Gothic" w:cs="Century Gothic"/>
-          <w:lang w:val="nl-NL"/>
-        </w:rPr>
-        <w:t xml:space="preserve"> (</w:t>
-      </w:r>
-      <w:proofErr w:type="spellStart"/>
-      <w:r>
-        <w:rPr>
-          <w:rFonts w:ascii="Century Gothic" w:hAnsi="Century Gothic" w:cs="Century Gothic"/>
-          <w:lang w:val="nl-NL"/>
-        </w:rPr>
-        <w:t>OTP</w:t>
+      <w:r>
+        <w:rPr>
+          <w:rFonts w:ascii="Century Gothic" w:hAnsi="Century Gothic" w:cs="Century Gothic"/>
+          <w:lang w:val="nl-NL"/>
+        </w:rPr>
+        <w:t xml:space="preserve"> (OTP</w:t>
       </w:r>
       <w:r>
         <w:rPr>
@@ -2566,7 +2552,6 @@
         </w:rPr>
         <w:t>TTTxml:peiling.jaarTTT</w:t>
       </w:r>
-      <w:proofErr w:type="spellEnd"/>
       <w:r>
         <w:rPr>
           <w:rFonts w:ascii="Century Gothic" w:hAnsi="Century Gothic" w:cs="Century Gothic"/>
@@ -2597,25 +2582,7 @@
           <w:color w:val="000000"/>
           <w:lang w:val="nl-NL"/>
         </w:rPr>
-        <w:t xml:space="preserve"> dat door </w:t>
-      </w:r>
-      <w:proofErr w:type="spellStart"/>
-      <w:r>
-        <w:rPr>
-          <w:rFonts w:ascii="Century Gothic" w:hAnsi="Century Gothic" w:cs="Century Gothic"/>
-          <w:color w:val="000000"/>
-          <w:lang w:val="nl-NL"/>
-        </w:rPr>
-        <w:t>Dulmers</w:t>
-      </w:r>
-      <w:proofErr w:type="spellEnd"/>
-      <w:r>
-        <w:rPr>
-          <w:rFonts w:ascii="Century Gothic" w:hAnsi="Century Gothic" w:cs="Century Gothic"/>
-          <w:color w:val="000000"/>
-          <w:lang w:val="nl-NL"/>
-        </w:rPr>
-        <w:t xml:space="preserve"> Management BV voor ‘Scholen met Succes!’ is ontwikkeld.</w:t>
+        <w:t xml:space="preserve"> dat door Dulmers Management BV voor ‘Scholen met Succes!’ is ontwikkeld.</w:t>
       </w:r>
     </w:p>
     <w:p>
@@ -3066,25 +3033,7 @@
           <w:szCs w:val="20"/>
           <w:lang w:val="nl-NL"/>
         </w:rPr>
-        <w:t xml:space="preserve">Ronald </w:t>
-      </w:r>
-      <w:proofErr w:type="spellStart"/>
-      <w:r>
-        <w:rPr>
-          <w:rFonts w:cs="Century Gothic"/>
-          <w:szCs w:val="20"/>
-          <w:lang w:val="nl-NL"/>
-        </w:rPr>
-        <w:t>Dulmers</w:t>
-      </w:r>
-      <w:proofErr w:type="spellEnd"/>
-      <w:r>
-        <w:rPr>
-          <w:rFonts w:cs="Century Gothic"/>
-          <w:szCs w:val="20"/>
-          <w:lang w:val="nl-NL"/>
-        </w:rPr>
-        <w:t>,</w:t>
+        <w:t>Ronald Dulmers,</w:t>
       </w:r>
       <w:bookmarkEnd w:id="4"/>
       <w:r>
@@ -3232,7 +3181,6 @@
         </w:rPr>
         <w:t xml:space="preserve">De resultaten van </w:t>
       </w:r>
-      <w:proofErr w:type="spellStart"/>
       <w:r>
         <w:rPr>
           <w:rFonts w:ascii="Century Gothic" w:hAnsi="Century Gothic" w:cs="Century Gothic"/>
@@ -3240,7 +3188,6 @@
         </w:rPr>
         <w:t>TTTxml:schoolnaamTTT</w:t>
       </w:r>
-      <w:proofErr w:type="spellEnd"/>
       <w:r>
         <w:rPr>
           <w:rFonts w:ascii="Century Gothic" w:hAnsi="Century Gothic" w:cs="Century Gothic"/>
@@ -3560,39 +3507,7 @@
           <w:rFonts w:ascii="Century Gothic" w:hAnsi="Century Gothic" w:cs="Century Gothic"/>
           <w:lang w:val="nl-NL"/>
         </w:rPr>
-        <w:t xml:space="preserve">Eerder dit jaar heeft onze school deelgenomen aan de oudertevredenheidspeiling. De huidige referentiegroep bevat gegevens van </w:t>
-      </w:r>
-      <w:proofErr w:type="spellStart"/>
-      <w:r>
-        <w:rPr>
-          <w:rFonts w:ascii="Century Gothic" w:hAnsi="Century Gothic" w:cs="Century Gothic"/>
-          <w:lang w:val="nl-NL"/>
-        </w:rPr>
-        <w:t>TTTxml:count_peiling_formsTTT</w:t>
-      </w:r>
-      <w:proofErr w:type="spellEnd"/>
-      <w:r>
-        <w:rPr>
-          <w:rFonts w:ascii="Century Gothic" w:hAnsi="Century Gothic" w:cs="Century Gothic"/>
-          <w:lang w:val="nl-NL"/>
-        </w:rPr>
-        <w:t xml:space="preserve"> ouders en verzorgers van </w:t>
-      </w:r>
-      <w:proofErr w:type="spellStart"/>
-      <w:r>
-        <w:rPr>
-          <w:rFonts w:ascii="Century Gothic" w:hAnsi="Century Gothic" w:cs="Century Gothic"/>
-          <w:lang w:val="nl-NL"/>
-        </w:rPr>
-        <w:t>TTTxml:count_alle_scholen_surveysTTT</w:t>
-      </w:r>
-      <w:proofErr w:type="spellEnd"/>
-      <w:r>
-        <w:rPr>
-          <w:rFonts w:ascii="Century Gothic" w:hAnsi="Century Gothic" w:cs="Century Gothic"/>
-          <w:lang w:val="nl-NL"/>
-        </w:rPr>
-        <w:t xml:space="preserve">  scholen. </w:t>
+        <w:t xml:space="preserve">Eerder dit jaar heeft onze school deelgenomen aan de oudertevredenheidspeiling. De huidige referentiegroep bevat gegevens van TTTxml:count_peiling_formsTTT ouders en verzorgers van TTTxml:count_alle_scholen_surveysTTT  scholen. </w:t>
       </w:r>
     </w:p>
     <w:p>
@@ -3608,71 +3523,7 @@
           <w:rFonts w:ascii="Century Gothic" w:hAnsi="Century Gothic" w:cs="Century Gothic"/>
           <w:lang w:val="nl-NL"/>
         </w:rPr>
-        <w:t xml:space="preserve">Van onze school hebben </w:t>
-      </w:r>
-      <w:proofErr w:type="spellStart"/>
-      <w:r>
-        <w:rPr>
-          <w:rFonts w:ascii="Century Gothic" w:hAnsi="Century Gothic" w:cs="Century Gothic"/>
-          <w:lang w:val="nl-NL"/>
-        </w:rPr>
-        <w:t>TTTxml:count_peiling_formsTTT</w:t>
-      </w:r>
-      <w:proofErr w:type="spellEnd"/>
-      <w:r>
-        <w:rPr>
-          <w:rFonts w:ascii="Century Gothic" w:hAnsi="Century Gothic" w:cs="Century Gothic"/>
-          <w:lang w:val="nl-NL"/>
-        </w:rPr>
-        <w:t xml:space="preserve"> ouders en verzorgers de vragenlijst ingevuld. Er werden gegevens verzameld van </w:t>
-      </w:r>
-      <w:proofErr w:type="spellStart"/>
-      <w:r>
-        <w:rPr>
-          <w:rFonts w:ascii="Century Gothic" w:hAnsi="Century Gothic" w:cs="Century Gothic"/>
-          <w:lang w:val="nl-NL"/>
-        </w:rPr>
-        <w:t>TTTxml:otp.count.peiling.forms.upperclassTTT</w:t>
-      </w:r>
-      <w:proofErr w:type="spellEnd"/>
-      <w:r>
-        <w:rPr>
-          <w:rFonts w:ascii="Century Gothic" w:hAnsi="Century Gothic" w:cs="Century Gothic"/>
-          <w:lang w:val="nl-NL"/>
-        </w:rPr>
-        <w:t xml:space="preserve"> ouders met een kind in de bovenbouw en van </w:t>
-      </w:r>
-      <w:proofErr w:type="spellStart"/>
-      <w:r>
-        <w:rPr>
-          <w:rFonts w:ascii="Century Gothic" w:hAnsi="Century Gothic" w:cs="Century Gothic"/>
-          <w:lang w:val="nl-NL"/>
-        </w:rPr>
-        <w:t>TTTxml:otp.count.peiling.forms.downclassTTT</w:t>
-      </w:r>
-      <w:proofErr w:type="spellEnd"/>
-      <w:r>
-        <w:rPr>
-          <w:rFonts w:ascii="Century Gothic" w:hAnsi="Century Gothic" w:cs="Century Gothic"/>
-          <w:lang w:val="nl-NL"/>
-        </w:rPr>
-        <w:t xml:space="preserve"> ouders met een kind in de onderbouw. </w:t>
-      </w:r>
-      <w:proofErr w:type="spellStart"/>
-      <w:r>
-        <w:rPr>
-          <w:rFonts w:ascii="Century Gothic" w:hAnsi="Century Gothic" w:cs="Century Gothic"/>
-          <w:lang w:val="nl-NL"/>
-        </w:rPr>
-        <w:t>TTTxml:otp.count.peiling.forms.unknownTTT</w:t>
-      </w:r>
-      <w:proofErr w:type="spellEnd"/>
-      <w:r>
-        <w:rPr>
-          <w:rFonts w:ascii="Century Gothic" w:hAnsi="Century Gothic" w:cs="Century Gothic"/>
-          <w:lang w:val="nl-NL"/>
-        </w:rPr>
-        <w:t xml:space="preserve"> ouders hebben niet aangegeven in welke groep hun </w:t>
+        <w:t xml:space="preserve">Van onze school hebben TTTxml:count_peiling_formsTTT ouders en verzorgers de vragenlijst ingevuld. Er werden gegevens verzameld van TTTxml:otp.count.peiling.forms.upperclassTTT ouders met een kind in de bovenbouw en van TTTxml:otp.count.peiling.forms.downclassTTT ouders met een kind in de onderbouw. TTTxml:otp.count.peiling.forms.unknownTTT ouders hebben niet aangegeven in welke groep hun </w:t>
       </w:r>
       <w:r>
         <w:rPr>
@@ -3865,7 +3716,6 @@
           <w:lang w:val="en-GB"/>
         </w:rPr>
       </w:pPr>
-      <w:proofErr w:type="spellStart"/>
       <w:r>
         <w:rPr>
           <w:rFonts w:cs="Century Gothic"/>
@@ -3873,786 +3723,61 @@
           <w:szCs w:val="19"/>
           <w:lang w:val="en-GB"/>
         </w:rPr>
-        <w:t>TTTclass</w:t>
-      </w:r>
-      <w:proofErr w:type="gramStart"/>
-      <w:r>
-        <w:rPr>
-          <w:rFonts w:cs="Century Gothic"/>
-          <w:sz w:val="19"/>
-          <w:szCs w:val="19"/>
-          <w:lang w:val="en-GB"/>
-        </w:rPr>
-        <w:t>:reportmarkTTT</w:t>
-      </w:r>
-      <w:proofErr w:type="spellEnd"/>
-      <w:proofErr w:type="gramEnd"/>
-    </w:p>
-    <w:p>
-      <w:pPr>
-        <w:rPr>
-          <w:rFonts w:cs="Century Gothic"/>
-          <w:szCs w:val="20"/>
-          <w:lang w:val="en-GB"/>
-        </w:rPr>
-      </w:pPr>
-    </w:p>
-    <w:tbl>
-      <w:tblPr>
-        <w:tblW w:w="5000" w:type="pct"/>
-        <w:tblLayout w:type="fixed"/>
-        <w:tblCellMar>
-          <w:left w:w="0" w:type="dxa"/>
-          <w:right w:w="0" w:type="dxa"/>
-        </w:tblCellMar>
-        <w:tblLook w:val="0000" w:firstRow="0" w:lastRow="0" w:firstColumn="0" w:lastColumn="0" w:noHBand="0" w:noVBand="0"/>
-      </w:tblPr>
-      <w:tblGrid>
-        <w:gridCol w:w="9640"/>
-      </w:tblGrid>
-      <w:tr>
-        <w:trPr>
-          <w:cantSplit/>
-        </w:trPr>
-        <w:tc>
-          <w:tcPr>
-            <w:tcW w:w="9640" w:type="dxa"/>
-            <w:tcBorders>
-              <w:top w:val="nil"/>
-              <w:left w:val="nil"/>
-              <w:bottom w:val="nil"/>
-              <w:right w:val="nil"/>
-            </w:tcBorders>
-            <w:vAlign w:val="center"/>
-          </w:tcPr>
-          <w:p>
-            <w:pPr>
-              <w:numPr>
-                <w:ilvl w:val="0"/>
-                <w:numId w:val="4"/>
-              </w:numPr>
-              <w:ind w:right="-27"/>
-              <w:rPr>
-                <w:rFonts w:cs="Century Gothic"/>
-                <w:szCs w:val="20"/>
-                <w:lang w:val="nl-NL"/>
-              </w:rPr>
-            </w:pPr>
-            <w:r>
-              <w:rPr>
-                <w:rFonts w:cs="Century Gothic"/>
-                <w:szCs w:val="20"/>
-                <w:lang w:val="nl-NL"/>
-              </w:rPr>
-              <w:t xml:space="preserve">Van de ouders geeft </w:t>
-            </w:r>
-            <w:r>
-              <w:rPr>
-                <w:rFonts w:cstheme="minorBidi"/>
-                <w:szCs w:val="20"/>
-                <w:lang w:val="nl-NL"/>
-              </w:rPr>
-              <w:t>TTTclass:</w:t>
-            </w:r>
-            <w:r>
-              <w:rPr>
-                <w:rFonts w:cstheme="minorBidi"/>
-                <w:szCs w:val="20"/>
-                <w:lang w:val="nl-NL"/>
-              </w:rPr>
-              <w:t>questionProperties</w:t>
-            </w:r>
-            <w:r>
-              <w:rPr>
-                <w:rFonts w:cstheme="minorBidi"/>
-                <w:szCs w:val="20"/>
-                <w:lang w:val="nl-NL"/>
-              </w:rPr>
-              <w:t>:67</w:t>
-            </w:r>
-            <w:r>
-              <w:rPr>
-                <w:rFonts w:cstheme="minorBidi"/>
-                <w:szCs w:val="20"/>
-                <w:lang w:val="nl-NL"/>
-              </w:rPr>
-              <w:t>:value:</w:t>
-            </w:r>
-            <w:r>
-              <w:rPr>
-                <w:rFonts w:cstheme="minorBidi"/>
-                <w:szCs w:val="20"/>
-                <w:lang w:val="nl-NL"/>
-              </w:rPr>
-              <w:t>2</w:t>
-            </w:r>
-            <w:r>
-              <w:rPr>
-                <w:rFonts w:cstheme="minorBidi"/>
-                <w:szCs w:val="20"/>
-                <w:lang w:val="nl-NL"/>
-              </w:rPr>
-              <w:t>:peilingTTT</w:t>
-            </w:r>
-            <w:r>
-              <w:rPr>
-                <w:rFonts w:cs="Century Gothic"/>
-                <w:szCs w:val="20"/>
-                <w:lang w:val="nl-NL"/>
-              </w:rPr>
-              <w:t xml:space="preserve"> procent aan dat men zich goed thuis voelt op de </w:t>
-            </w:r>
-            <w:r>
-              <w:rPr>
-                <w:rFonts w:cs="Century Gothic"/>
-                <w:szCs w:val="20"/>
-                <w:lang w:val="nl-NL"/>
-              </w:rPr>
-              <w:t>TTTxml:schoolnaamTTT</w:t>
-            </w:r>
-            <w:r>
-              <w:rPr>
-                <w:rFonts w:cs="Century Gothic"/>
-                <w:szCs w:val="20"/>
-                <w:lang w:val="nl-NL"/>
-              </w:rPr>
-              <w:t xml:space="preserve"> (landelijk is dit </w:t>
-            </w:r>
-            <w:r>
-              <w:rPr>
-                <w:rFonts w:cstheme="minorBidi"/>
-                <w:szCs w:val="20"/>
-                <w:lang w:val="nl-NL"/>
-              </w:rPr>
-              <w:t>TTTclass:</w:t>
-            </w:r>
-            <w:r>
-              <w:rPr>
-                <w:rFonts w:cstheme="minorBidi"/>
-                <w:szCs w:val="20"/>
-                <w:lang w:val="nl-NL"/>
-              </w:rPr>
-              <w:t>questionProperties</w:t>
-            </w:r>
-            <w:r>
-              <w:rPr>
-                <w:rFonts w:cstheme="minorBidi"/>
-                <w:szCs w:val="20"/>
-                <w:lang w:val="nl-NL"/>
-              </w:rPr>
-              <w:t>:67</w:t>
-            </w:r>
-            <w:r>
-              <w:rPr>
-                <w:rFonts w:cstheme="minorBidi"/>
-                <w:szCs w:val="20"/>
-                <w:lang w:val="nl-NL"/>
-              </w:rPr>
-              <w:t>:value:</w:t>
-            </w:r>
-            <w:r>
-              <w:rPr>
-                <w:rFonts w:cstheme="minorBidi"/>
-                <w:szCs w:val="20"/>
-                <w:lang w:val="nl-NL"/>
-              </w:rPr>
-              <w:t>2</w:t>
-            </w:r>
-            <w:r>
-              <w:rPr>
-                <w:rFonts w:cstheme="minorBidi"/>
-                <w:szCs w:val="20"/>
-                <w:lang w:val="nl-NL"/>
-              </w:rPr>
-              <w:t>:alle_scholenTTT</w:t>
-            </w:r>
-            <w:r>
-              <w:rPr>
-                <w:rFonts w:cs="Century Gothic"/>
-                <w:szCs w:val="20"/>
-                <w:lang w:val="nl-NL"/>
-              </w:rPr>
-              <w:t>%).</w:t>
-            </w:r>
-          </w:p>
-          <w:p>
-            <w:pPr>
-              <w:numPr>
-                <w:ilvl w:val="0"/>
-                <w:numId w:val="4"/>
-              </w:numPr>
-              <w:ind w:right="-27"/>
-              <w:rPr>
-                <w:rFonts w:cs="Century Gothic"/>
-                <w:szCs w:val="20"/>
-                <w:lang w:val="nl-NL"/>
-              </w:rPr>
-            </w:pPr>
-            <w:r>
-              <w:rPr>
-                <w:rFonts w:cs="Century Gothic"/>
-                <w:szCs w:val="20"/>
-                <w:lang w:val="nl-NL"/>
-              </w:rPr>
-              <w:t>TTTclass:</w:t>
-            </w:r>
-            <w:r>
-              <w:rPr>
-                <w:rFonts w:cs="Century Gothic"/>
-                <w:szCs w:val="20"/>
-                <w:lang w:val="nl-NL"/>
-              </w:rPr>
-              <w:t>questionProperties</w:t>
-            </w:r>
-            <w:r>
-              <w:rPr>
-                <w:rFonts w:cs="Century Gothic"/>
-                <w:szCs w:val="20"/>
-                <w:lang w:val="nl-NL"/>
-              </w:rPr>
-              <w:t>:65</w:t>
-            </w:r>
-            <w:r>
-              <w:rPr>
-                <w:rFonts w:cs="Century Gothic"/>
-                <w:szCs w:val="20"/>
-                <w:lang w:val="nl-NL"/>
-              </w:rPr>
-              <w:t>:value:</w:t>
-            </w:r>
-            <w:r>
-              <w:rPr>
-                <w:rFonts w:cs="Century Gothic"/>
-                <w:szCs w:val="20"/>
-                <w:lang w:val="nl-NL"/>
-              </w:rPr>
-              <w:t>2</w:t>
-            </w:r>
-            <w:r>
-              <w:rPr>
-                <w:rFonts w:cs="Century Gothic"/>
-                <w:szCs w:val="20"/>
-                <w:lang w:val="nl-NL"/>
-              </w:rPr>
-              <w:t>:peilingTTT</w:t>
-            </w:r>
-            <w:r>
-              <w:rPr>
-                <w:rFonts w:cs="Century Gothic"/>
-                <w:szCs w:val="20"/>
-                <w:lang w:val="nl-NL"/>
-              </w:rPr>
-              <w:t xml:space="preserve"> procent van de ouders ziet hun kind met plezier naar school gaan (landelijk is dit </w:t>
-            </w:r>
-            <w:r>
-              <w:rPr>
-                <w:rFonts w:cs="Century Gothic"/>
-                <w:szCs w:val="20"/>
-                <w:lang w:val="nl-NL"/>
-              </w:rPr>
-              <w:t>TTTclass:</w:t>
-            </w:r>
-            <w:r>
-              <w:rPr>
-                <w:rFonts w:cs="Century Gothic"/>
-                <w:szCs w:val="20"/>
-                <w:lang w:val="nl-NL"/>
-              </w:rPr>
-              <w:t>questionProperties</w:t>
-            </w:r>
-            <w:r>
-              <w:rPr>
-                <w:rFonts w:cs="Century Gothic"/>
-                <w:szCs w:val="20"/>
-                <w:lang w:val="nl-NL"/>
-              </w:rPr>
-              <w:t>:65</w:t>
-            </w:r>
-            <w:r>
-              <w:rPr>
-                <w:rFonts w:cs="Century Gothic"/>
-                <w:szCs w:val="20"/>
-                <w:lang w:val="nl-NL"/>
-              </w:rPr>
-              <w:t>:value:</w:t>
-            </w:r>
-            <w:r>
-              <w:rPr>
-                <w:rFonts w:cs="Century Gothic"/>
-                <w:szCs w:val="20"/>
-                <w:lang w:val="nl-NL"/>
-              </w:rPr>
-              <w:t>2</w:t>
-            </w:r>
-            <w:r>
-              <w:rPr>
-                <w:rFonts w:cs="Century Gothic"/>
-                <w:szCs w:val="20"/>
-                <w:lang w:val="nl-NL"/>
-              </w:rPr>
-              <w:t>:alle_scholenTTT</w:t>
-            </w:r>
-            <w:r>
-              <w:rPr>
-                <w:rFonts w:cs="Century Gothic"/>
-                <w:szCs w:val="20"/>
-                <w:lang w:val="nl-NL"/>
-              </w:rPr>
-              <w:t xml:space="preserve"> </w:t>
-            </w:r>
-            <w:r>
-              <w:rPr>
-                <w:rFonts w:cs="Century Gothic"/>
-                <w:szCs w:val="20"/>
-                <w:lang w:val="nl-NL"/>
-              </w:rPr>
-              <w:t>%).</w:t>
-            </w:r>
-          </w:p>
-          <w:p>
-            <w:pPr>
-              <w:numPr>
-                <w:ilvl w:val="0"/>
-                <w:numId w:val="4"/>
-              </w:numPr>
-              <w:ind w:right="-27"/>
-              <w:rPr>
-                <w:rFonts w:cs="Century Gothic"/>
-                <w:szCs w:val="20"/>
-                <w:lang w:val="nl-NL"/>
-              </w:rPr>
-            </w:pPr>
-            <w:r>
-              <w:rPr>
-                <w:rFonts w:cs="Century Gothic"/>
-                <w:szCs w:val="20"/>
-                <w:lang w:val="nl-NL"/>
-              </w:rPr>
-              <w:t xml:space="preserve">Van de ouders is </w:t>
-            </w:r>
-            <w:r>
-              <w:rPr>
-                <w:rFonts w:cs="Century Gothic"/>
-                <w:szCs w:val="20"/>
-                <w:lang w:val="nl-NL"/>
-              </w:rPr>
-              <w:t>TTTclass:</w:t>
-            </w:r>
-            <w:r>
-              <w:rPr>
-                <w:rFonts w:cs="Century Gothic"/>
-                <w:szCs w:val="20"/>
-                <w:lang w:val="nl-NL"/>
-              </w:rPr>
-              <w:t>questionProperties</w:t>
-            </w:r>
-            <w:r>
-              <w:rPr>
-                <w:rFonts w:cs="Century Gothic"/>
-                <w:szCs w:val="20"/>
-                <w:lang w:val="nl-NL"/>
-              </w:rPr>
-              <w:t>:66</w:t>
-            </w:r>
-            <w:r>
-              <w:rPr>
-                <w:rFonts w:cs="Century Gothic"/>
-                <w:szCs w:val="20"/>
-                <w:lang w:val="nl-NL"/>
-              </w:rPr>
-              <w:t>:value:</w:t>
-            </w:r>
-            <w:r>
-              <w:rPr>
-                <w:rFonts w:cs="Century Gothic"/>
-                <w:szCs w:val="20"/>
-                <w:lang w:val="nl-NL"/>
-              </w:rPr>
-              <w:t>2</w:t>
-            </w:r>
-            <w:r>
-              <w:rPr>
-                <w:rFonts w:cs="Century Gothic"/>
-                <w:szCs w:val="20"/>
-                <w:lang w:val="nl-NL"/>
-              </w:rPr>
-              <w:t>:peilingTTT</w:t>
-            </w:r>
-            <w:r>
-              <w:rPr>
-                <w:rFonts w:cs="Century Gothic"/>
-                <w:szCs w:val="20"/>
-                <w:lang w:val="nl-NL"/>
-              </w:rPr>
-              <w:t xml:space="preserve"> procent tevreden over de vorderingen die hun kind maakt.</w:t>
-            </w:r>
-          </w:p>
-          <w:p>
-            <w:pPr>
-              <w:ind w:right="-27"/>
-              <w:rPr>
-                <w:rFonts w:cs="Century Gothic"/>
-                <w:szCs w:val="20"/>
-                <w:lang w:val="nl-NL"/>
-              </w:rPr>
-            </w:pPr>
-          </w:p>
-        </w:tc>
-      </w:tr>
-    </w:tbl>
-    <w:p>
-      <w:pPr>
-        <w:pStyle w:val="Heading3"/>
+        <w:t>TTTclass:reportmarkTTT</w:t>
+      </w:r>
+    </w:p>
+    <w:p>
+      <w:r>
+        <w:t>TTTclass:satisfactionSummary</w:t>
+      </w:r>
+      <w:r>
+        <w:t>TTT</w:t>
+      </w:r>
+    </w:p>
+    <w:p>
+      <w:pPr>
+        <w:ind w:right="-27"/>
+        <w:rPr>
+          <w:rFonts w:cs="Century Gothic"/>
+          <w:szCs w:val="20"/>
+          <w:lang w:val="nl-NL"/>
+        </w:rPr>
+      </w:pPr>
+    </w:p>
+    <w:p>
+      <w:pPr>
+        <w:pStyle w:val="Heading8"/>
+        <w:ind w:left="0"/>
         <w:rPr>
           <w:color w:val="F78E1E"/>
-          <w:szCs w:val="20"/>
         </w:rPr>
       </w:pPr>
       <w:r>
         <w:rPr>
           <w:color w:val="F78E1E"/>
-          <w:szCs w:val="20"/>
-        </w:rPr>
-        <w:t>Ouderbetrokkenheid</w:t>
-      </w:r>
-    </w:p>
-    <w:p>
-      <w:pPr>
-        <w:numPr>
-          <w:ilvl w:val="0"/>
-          <w:numId w:val="4"/>
-        </w:numPr>
-        <w:ind w:right="-27"/>
-        <w:rPr>
-          <w:rFonts w:cs="Century Gothic"/>
-          <w:szCs w:val="20"/>
-          <w:lang w:val="nl-NL"/>
-        </w:rPr>
-      </w:pPr>
-      <w:r>
-        <w:rPr>
-          <w:rFonts w:cs="Century Gothic"/>
-          <w:szCs w:val="20"/>
-          <w:lang w:val="nl-NL"/>
-        </w:rPr>
-        <w:t>TTTclass:</w:t>
-      </w:r>
-      <w:r>
-        <w:rPr>
-          <w:rFonts w:cs="Century Gothic"/>
-          <w:szCs w:val="20"/>
-          <w:lang w:val="nl-NL"/>
-        </w:rPr>
-        <w:t>questionProperties</w:t>
-      </w:r>
-      <w:r>
-        <w:rPr>
-          <w:rFonts w:cs="Century Gothic"/>
-          <w:szCs w:val="20"/>
-          <w:lang w:val="nl-NL"/>
-        </w:rPr>
-        <w:t>:50</w:t>
-      </w:r>
-      <w:r>
-        <w:rPr>
-          <w:rFonts w:cs="Century Gothic"/>
-          <w:szCs w:val="20"/>
-          <w:lang w:val="nl-NL"/>
-        </w:rPr>
-        <w:t>:value:</w:t>
-      </w:r>
-      <w:r>
-        <w:rPr>
-          <w:rFonts w:cs="Century Gothic"/>
-          <w:szCs w:val="20"/>
-          <w:lang w:val="nl-NL"/>
-        </w:rPr>
-        <w:t>3</w:t>
-      </w:r>
-      <w:r>
-        <w:rPr>
-          <w:rFonts w:cs="Century Gothic"/>
-          <w:szCs w:val="20"/>
-          <w:lang w:val="nl-NL"/>
-        </w:rPr>
-        <w:t>:peilingTTT</w:t>
-      </w:r>
-      <w:r>
-        <w:rPr>
-          <w:rFonts w:cs="Century Gothic"/>
-          <w:szCs w:val="20"/>
-          <w:lang w:val="nl-NL"/>
-        </w:rPr>
-        <w:t xml:space="preserve"> procent van de ouders is regelmatig actief als hulpouder of commissielid.</w:t>
-      </w:r>
-    </w:p>
-    <w:p>
-      <w:pPr>
-        <w:numPr>
-          <w:ilvl w:val="0"/>
-          <w:numId w:val="4"/>
-        </w:numPr>
-        <w:ind w:right="-27"/>
-        <w:rPr>
-          <w:rFonts w:cs="Century Gothic"/>
-          <w:szCs w:val="20"/>
-          <w:lang w:val="nl-NL"/>
-        </w:rPr>
-      </w:pPr>
-      <w:r>
-        <w:rPr>
-          <w:rFonts w:cs="Century Gothic"/>
-          <w:szCs w:val="20"/>
-          <w:lang w:val="nl-NL"/>
-        </w:rPr>
-        <w:t>TTTclass:</w:t>
-      </w:r>
-      <w:r>
-        <w:rPr>
-          <w:rFonts w:cs="Century Gothic"/>
-          <w:szCs w:val="20"/>
-          <w:lang w:val="nl-NL"/>
-        </w:rPr>
-        <w:t>questionProperties</w:t>
-      </w:r>
-      <w:r>
-        <w:rPr>
-          <w:rFonts w:cs="Century Gothic"/>
-          <w:szCs w:val="20"/>
-          <w:lang w:val="nl-NL"/>
-        </w:rPr>
-        <w:t>:51</w:t>
-      </w:r>
-      <w:r>
-        <w:rPr>
-          <w:rFonts w:cs="Century Gothic"/>
-          <w:szCs w:val="20"/>
-          <w:lang w:val="nl-NL"/>
-        </w:rPr>
-        <w:t>:value:</w:t>
-      </w:r>
-      <w:r>
-        <w:rPr>
-          <w:rFonts w:cs="Century Gothic"/>
-          <w:szCs w:val="20"/>
-          <w:lang w:val="nl-NL"/>
-        </w:rPr>
-        <w:t>3</w:t>
-      </w:r>
-      <w:r>
-        <w:rPr>
-          <w:rFonts w:cs="Century Gothic"/>
-          <w:szCs w:val="20"/>
-          <w:lang w:val="nl-NL"/>
-        </w:rPr>
-        <w:t>:peilingTTT</w:t>
-      </w:r>
-      <w:r>
-        <w:rPr>
-          <w:rFonts w:cs="Century Gothic"/>
-          <w:szCs w:val="20"/>
-          <w:lang w:val="nl-NL"/>
-        </w:rPr>
-        <w:t xml:space="preserve"> procent bezoekt vaak een ouderavond of open dag van de school.</w:t>
-      </w:r>
-    </w:p>
-    <w:p>
-      <w:pPr>
-        <w:numPr>
-          <w:ilvl w:val="0"/>
-          <w:numId w:val="4"/>
-        </w:numPr>
-        <w:ind w:right="-27"/>
-        <w:rPr>
-          <w:rFonts w:cs="Century Gothic"/>
-          <w:szCs w:val="20"/>
-          <w:lang w:val="nl-NL"/>
-        </w:rPr>
-      </w:pPr>
-      <w:r>
-        <w:rPr>
-          <w:rFonts w:cs="Century Gothic"/>
-          <w:szCs w:val="20"/>
-          <w:lang w:val="nl-NL"/>
-        </w:rPr>
-        <w:t>TTTclass:</w:t>
-      </w:r>
-      <w:r>
-        <w:rPr>
-          <w:rFonts w:cs="Century Gothic"/>
-          <w:szCs w:val="20"/>
-          <w:lang w:val="nl-NL"/>
-        </w:rPr>
-        <w:t>questionProperties</w:t>
-      </w:r>
-      <w:r>
-        <w:rPr>
-          <w:rFonts w:cs="Century Gothic"/>
-          <w:szCs w:val="20"/>
-          <w:lang w:val="nl-NL"/>
-        </w:rPr>
-        <w:t>:52</w:t>
-      </w:r>
-      <w:r>
-        <w:rPr>
-          <w:rFonts w:cs="Century Gothic"/>
-          <w:szCs w:val="20"/>
-          <w:lang w:val="nl-NL"/>
-        </w:rPr>
-        <w:t>:value:</w:t>
-      </w:r>
-      <w:r>
-        <w:rPr>
-          <w:rFonts w:cs="Century Gothic"/>
-          <w:szCs w:val="20"/>
-          <w:lang w:val="nl-NL"/>
-        </w:rPr>
-        <w:t>3</w:t>
-      </w:r>
-      <w:r>
-        <w:rPr>
-          <w:rFonts w:cs="Century Gothic"/>
-          <w:szCs w:val="20"/>
-          <w:lang w:val="nl-NL"/>
-        </w:rPr>
-        <w:t>:peilingTTT</w:t>
-      </w:r>
-      <w:r>
-        <w:rPr>
-          <w:rFonts w:cs="Century Gothic"/>
-          <w:szCs w:val="20"/>
-          <w:lang w:val="nl-NL"/>
-        </w:rPr>
-        <w:t xml:space="preserve"> procent leest onze nieuwsbrief vaak.</w:t>
-      </w:r>
-    </w:p>
-    <w:p>
-      <w:pPr>
-        <w:numPr>
-          <w:ilvl w:val="0"/>
-          <w:numId w:val="4"/>
-        </w:numPr>
-        <w:ind w:right="-27"/>
-        <w:rPr>
-          <w:rFonts w:cs="Century Gothic"/>
-          <w:szCs w:val="20"/>
-          <w:lang w:val="nl-NL"/>
-        </w:rPr>
-      </w:pPr>
-      <w:r>
-        <w:rPr>
-          <w:rFonts w:cs="Century Gothic"/>
-          <w:szCs w:val="20"/>
-          <w:lang w:val="nl-NL"/>
-        </w:rPr>
-        <w:t>TTTclass:</w:t>
-      </w:r>
-      <w:r>
-        <w:rPr>
-          <w:rFonts w:cs="Century Gothic"/>
-          <w:szCs w:val="20"/>
-          <w:lang w:val="nl-NL"/>
-        </w:rPr>
-        <w:t>questionProperties</w:t>
-      </w:r>
-      <w:r>
-        <w:rPr>
-          <w:rFonts w:cs="Century Gothic"/>
-          <w:szCs w:val="20"/>
-          <w:lang w:val="nl-NL"/>
-        </w:rPr>
-        <w:t>:53:gte:2</w:t>
-      </w:r>
-      <w:r>
-        <w:rPr>
-          <w:rFonts w:cs="Century Gothic"/>
-          <w:szCs w:val="20"/>
-          <w:lang w:val="nl-NL"/>
-        </w:rPr>
-        <w:t>:peilingTTT</w:t>
-      </w:r>
-      <w:r>
-        <w:rPr>
-          <w:rFonts w:cs="Century Gothic"/>
-          <w:szCs w:val="20"/>
-          <w:lang w:val="nl-NL"/>
-        </w:rPr>
-        <w:t xml:space="preserve"> procent helpt hun kind regelmatig met huiswerk, opdrachten of werkstukken.</w:t>
-      </w:r>
-    </w:p>
-    <w:p>
-      <w:pPr>
-        <w:ind w:left="171" w:right="-27"/>
-        <w:rPr>
-          <w:rFonts w:cs="Century Gothic"/>
-          <w:szCs w:val="20"/>
-          <w:lang w:val="nl-NL"/>
-        </w:rPr>
-      </w:pPr>
-    </w:p>
-    <w:p>
-      <w:pPr>
-        <w:pStyle w:val="Heading8"/>
-        <w:rPr>
-          <w:color w:val="F78E1E"/>
-        </w:rPr>
-      </w:pPr>
-      <w:r>
-        <w:rPr>
-          <w:color w:val="F78E1E"/>
         </w:rPr>
         <w:t>Belangrijkheid schoolkeuzemotief en imago van de school</w:t>
       </w:r>
     </w:p>
     <w:p>
       <w:pPr>
-        <w:ind w:left="-108"/>
-        <w:rPr>
-          <w:rFonts w:cs="Century Gothic"/>
-          <w:szCs w:val="20"/>
-          <w:lang w:val="nl-NL"/>
-        </w:rPr>
-      </w:pPr>
-      <w:proofErr w:type="spellStart"/>
-      <w:r>
-        <w:rPr>
-          <w:rFonts w:cs="Century Gothic"/>
-          <w:szCs w:val="20"/>
-          <w:lang w:val="nl-NL"/>
-        </w:rPr>
-        <w:t>TTTxml:otp.motiveTTT</w:t>
-      </w:r>
-      <w:proofErr w:type="spellEnd"/>
-      <w:r>
-        <w:rPr>
-          <w:rFonts w:cs="Century Gothic"/>
-          <w:szCs w:val="20"/>
-          <w:lang w:val="nl-NL"/>
-        </w:rPr>
-        <w:t xml:space="preserve"> voor ouders het belangrijkste motief om voor </w:t>
-      </w:r>
-      <w:proofErr w:type="spellStart"/>
-      <w:r>
-        <w:rPr>
-          <w:rFonts w:cs="Century Gothic"/>
-          <w:szCs w:val="20"/>
-          <w:lang w:val="nl-NL"/>
-        </w:rPr>
-        <w:t>TTTxml:school.cityTTT</w:t>
-      </w:r>
-      <w:proofErr w:type="spellEnd"/>
-      <w:r>
-        <w:rPr>
-          <w:rFonts w:cs="Century Gothic"/>
-          <w:szCs w:val="20"/>
-          <w:lang w:val="nl-NL"/>
-        </w:rPr>
-        <w:t xml:space="preserve"> te kiezen.</w:t>
-      </w:r>
-    </w:p>
-    <w:p>
-      <w:pPr>
-        <w:ind w:left="-108"/>
+        <w:rPr>
+          <w:rFonts w:cs="Century Gothic"/>
+          <w:szCs w:val="20"/>
+          <w:lang w:val="nl-NL"/>
+        </w:rPr>
+      </w:pPr>
+      <w:r>
+        <w:rPr>
+          <w:rFonts w:cs="Century Gothic"/>
+          <w:szCs w:val="20"/>
+          <w:lang w:val="nl-NL"/>
+        </w:rPr>
+        <w:t>TTTxml:otp.motiveTTT voor ouders het belangrijkste motief om voor TTTxml:school.cityTTT te kiezen.</w:t>
+      </w:r>
+    </w:p>
+    <w:p>
+      <w:pPr>
         <w:rPr>
           <w:rFonts w:cs="Century Gothic"/>
           <w:szCs w:val="20"/>
@@ -4775,7 +3900,6 @@
           <w:lang w:val="nl-NL"/>
         </w:rPr>
       </w:pPr>
-      <w:proofErr w:type="spellStart"/>
       <w:r>
         <w:rPr>
           <w:rFonts w:ascii="Century Gothic" w:hAnsi="Century Gothic" w:cs="Century Gothic"/>
@@ -4783,7 +3907,6 @@
         </w:rPr>
         <w:t>TTTclass:mostimportanceTTT</w:t>
       </w:r>
-      <w:proofErr w:type="spellEnd"/>
     </w:p>
     <w:p>
       <w:pPr>
@@ -5006,7 +4129,6 @@
           <w:lang w:val="nl-NL"/>
         </w:rPr>
       </w:pPr>
-      <w:proofErr w:type="spellStart"/>
       <w:r>
         <w:rPr>
           <w:rFonts w:ascii="Century Gothic" w:hAnsi="Century Gothic" w:cs="Century Gothic"/>
@@ -5016,7 +4138,6 @@
         </w:rPr>
         <w:t>TTTclass:summaryTTT</w:t>
       </w:r>
-      <w:proofErr w:type="spellEnd"/>
     </w:p>
     <w:p>
       <w:pPr>
@@ -5047,8 +4168,6 @@
           <w:lang w:val="nl-NL"/>
         </w:rPr>
       </w:pPr>
-      <w:bookmarkStart w:id="13" w:name="_GoBack"/>
-      <w:bookmarkEnd w:id="13"/>
       <w:r>
         <w:rPr>
           <w:sz w:val="22"/>
@@ -5507,8 +4626,8 @@
       <w:pPr>
         <w:pStyle w:val="Heading1"/>
       </w:pPr>
-      <w:bookmarkStart w:id="14" w:name="_Toc72373574"/>
-      <w:bookmarkStart w:id="15" w:name="_Toc93893187"/>
+      <w:bookmarkStart w:id="13" w:name="_Toc72373574"/>
+      <w:bookmarkStart w:id="14" w:name="_Toc93893187"/>
       <w:r>
         <w:br w:type="page"/>
       </w:r>
@@ -5516,8 +4635,8 @@
         <w:lastRenderedPageBreak/>
         <w:t>Conclusie</w:t>
       </w:r>
+      <w:bookmarkEnd w:id="13"/>
       <w:bookmarkEnd w:id="14"/>
-      <w:bookmarkEnd w:id="15"/>
     </w:p>
     <w:p>
       <w:pPr>
@@ -5574,7 +4693,6 @@
         </w:rPr>
         <w:t xml:space="preserve">In onderstaande figuur 5a en 5b wordt een overzicht gegeven van de hoogste tevredenheid- en ontevredenheidspercentages van </w:t>
       </w:r>
-      <w:proofErr w:type="spellStart"/>
       <w:r>
         <w:rPr>
           <w:rFonts w:cs="Century Gothic"/>
@@ -5583,7 +4701,6 @@
         </w:rPr>
         <w:t>TTTxml:schoolnaamTTT</w:t>
       </w:r>
-      <w:proofErr w:type="spellEnd"/>
       <w:r>
         <w:rPr>
           <w:rFonts w:cs="Century Gothic"/>
@@ -5804,11 +4921,9 @@
     </w:p>
     <w:p/>
     <w:p>
-      <w:proofErr w:type="spellStart"/>
       <w:r>
         <w:t>TTTclass:satisfactionTop:goodTTT</w:t>
       </w:r>
-      <w:proofErr w:type="spellEnd"/>
     </w:p>
     <w:p>
       <w:pPr>
@@ -6009,7 +5124,6 @@
         </w:rPr>
         <w:t xml:space="preserve">Als de respondenten van </w:t>
       </w:r>
-      <w:proofErr w:type="spellStart"/>
       <w:r>
         <w:rPr>
           <w:rFonts w:ascii="Century Gothic" w:hAnsi="Century Gothic" w:cs="Century Gothic"/>
@@ -6017,7 +5131,6 @@
         </w:rPr>
         <w:t>TTTxml:schoolnaamTTT</w:t>
       </w:r>
-      <w:proofErr w:type="spellEnd"/>
       <w:r>
         <w:rPr>
           <w:rFonts w:ascii="Century Gothic" w:hAnsi="Century Gothic" w:cs="Century Gothic"/>
@@ -6074,19 +5187,11 @@
           <w:rFonts w:ascii="Century Gothic" w:hAnsi="Century Gothic" w:cs="Century Gothic"/>
         </w:rPr>
       </w:pPr>
-      <w:proofErr w:type="spellStart"/>
-      <w:r>
-        <w:rPr>
-          <w:rFonts w:ascii="Century Gothic" w:hAnsi="Century Gothic" w:cs="Century Gothic"/>
-        </w:rPr>
-        <w:t>Figuur</w:t>
-      </w:r>
-      <w:proofErr w:type="spellEnd"/>
-      <w:r>
-        <w:rPr>
-          <w:rFonts w:ascii="Century Gothic" w:hAnsi="Century Gothic" w:cs="Century Gothic"/>
-        </w:rPr>
-        <w:t xml:space="preserve"> </w:t>
+      <w:r>
+        <w:rPr>
+          <w:rFonts w:ascii="Century Gothic" w:hAnsi="Century Gothic" w:cs="Century Gothic"/>
+        </w:rPr>
+        <w:t xml:space="preserve">Figuur </w:t>
       </w:r>
       <w:r>
         <w:rPr>
@@ -6100,41 +5205,13 @@
         </w:rPr>
         <w:t xml:space="preserve">: </w:t>
       </w:r>
-      <w:proofErr w:type="spellStart"/>
       <w:r>
         <w:rPr>
           <w:rFonts w:ascii="Century Gothic" w:hAnsi="Century Gothic" w:cs="Century Gothic"/>
           <w:b/>
           <w:bCs/>
         </w:rPr>
-        <w:t>Satisfactie</w:t>
-      </w:r>
-      <w:proofErr w:type="spellEnd"/>
-      <w:r>
-        <w:rPr>
-          <w:rFonts w:ascii="Century Gothic" w:hAnsi="Century Gothic" w:cs="Century Gothic"/>
-          <w:b/>
-          <w:bCs/>
-        </w:rPr>
-        <w:t xml:space="preserve"> en </w:t>
-      </w:r>
-      <w:proofErr w:type="spellStart"/>
-      <w:r>
-        <w:rPr>
-          <w:rFonts w:ascii="Century Gothic" w:hAnsi="Century Gothic" w:cs="Century Gothic"/>
-          <w:b/>
-          <w:bCs/>
-        </w:rPr>
-        <w:t>Prioriteiten</w:t>
-      </w:r>
-      <w:proofErr w:type="spellEnd"/>
-      <w:r>
-        <w:rPr>
-          <w:rFonts w:ascii="Century Gothic" w:hAnsi="Century Gothic" w:cs="Century Gothic"/>
-          <w:b/>
-          <w:bCs/>
-        </w:rPr>
-        <w:t xml:space="preserve"> Matrix</w:t>
+        <w:t>Satisfactie en Prioriteiten Matrix</w:t>
       </w:r>
       <w:r>
         <w:rPr>
@@ -6170,7 +5247,6 @@
           <w:lang w:val="en-GB"/>
         </w:rPr>
       </w:pPr>
-      <w:proofErr w:type="spellStart"/>
       <w:r>
         <w:rPr>
           <w:rFonts w:ascii="Century Gothic" w:hAnsi="Century Gothic" w:cs="Century Gothic"/>
@@ -6178,20 +5254,8 @@
           <w:szCs w:val="19"/>
           <w:lang w:val="en-GB"/>
         </w:rPr>
-        <w:t>TTTclass</w:t>
-      </w:r>
-      <w:proofErr w:type="gramStart"/>
-      <w:r>
-        <w:rPr>
-          <w:rFonts w:ascii="Century Gothic" w:hAnsi="Century Gothic" w:cs="Century Gothic"/>
-          <w:sz w:val="19"/>
-          <w:szCs w:val="19"/>
-          <w:lang w:val="en-GB"/>
-        </w:rPr>
-        <w:t>:satisfactionPriorityScatterTTT</w:t>
-      </w:r>
-      <w:proofErr w:type="spellEnd"/>
-      <w:proofErr w:type="gramEnd"/>
+        <w:t>TTTclass:satisfactionPriorityScatterTTT</w:t>
+      </w:r>
     </w:p>
     <w:p>
       <w:pPr>
@@ -6252,18 +5316,18 @@
       <w:pPr>
         <w:pStyle w:val="Heading1"/>
       </w:pPr>
-      <w:bookmarkStart w:id="16" w:name="_Toc71441017"/>
-      <w:bookmarkStart w:id="17" w:name="_Toc71441779"/>
-      <w:bookmarkStart w:id="18" w:name="_Toc71442086"/>
-      <w:bookmarkStart w:id="19" w:name="_Toc93893188"/>
+      <w:bookmarkStart w:id="15" w:name="_Toc71441017"/>
+      <w:bookmarkStart w:id="16" w:name="_Toc71441779"/>
+      <w:bookmarkStart w:id="17" w:name="_Toc71442086"/>
+      <w:bookmarkStart w:id="18" w:name="_Toc93893188"/>
       <w:r>
         <w:lastRenderedPageBreak/>
         <w:t>Resultaten</w:t>
       </w:r>
+      <w:bookmarkEnd w:id="15"/>
       <w:bookmarkEnd w:id="16"/>
       <w:bookmarkEnd w:id="17"/>
       <w:bookmarkEnd w:id="18"/>
-      <w:bookmarkEnd w:id="19"/>
     </w:p>
     <w:p>
       <w:pPr>
@@ -6368,17 +5432,6 @@
         </w:rPr>
         <w:t>TTTclass:percentageExampleTTT</w:t>
       </w:r>
-    </w:p>
-    <w:p>
-      <w:pPr>
-        <w:pStyle w:val="PlainText"/>
-        <w:rPr>
-          <w:rFonts w:ascii="Century Gothic" w:hAnsi="Century Gothic" w:cs="Century Gothic"/>
-          <w:b/>
-          <w:bCs/>
-          <w:lang w:val="nl-NL"/>
-        </w:rPr>
-      </w:pPr>
     </w:p>
     <w:p>
       <w:pPr>
@@ -6499,7 +5552,6 @@
         </w:rPr>
         <w:t>Per antwoordmogelijkheid het aantal verkregen antwoorden bij '</w:t>
       </w:r>
-      <w:proofErr w:type="spellStart"/>
       <w:r>
         <w:rPr>
           <w:rFonts w:ascii="Century Gothic" w:hAnsi="Century Gothic" w:cs="Century Gothic"/>
@@ -6507,7 +5559,6 @@
         </w:rPr>
         <w:t>TTTxml:schoolnaamTTT</w:t>
       </w:r>
-      <w:proofErr w:type="spellEnd"/>
       <w:r>
         <w:rPr>
           <w:rFonts w:ascii="Century Gothic" w:hAnsi="Century Gothic" w:cs="Century Gothic"/>
@@ -6535,7 +5586,6 @@
         </w:rPr>
         <w:t>Per antwoordmogelijkheid het percentage verkregen antwoorden bij '</w:t>
       </w:r>
-      <w:proofErr w:type="spellStart"/>
       <w:r>
         <w:rPr>
           <w:rFonts w:ascii="Century Gothic" w:hAnsi="Century Gothic" w:cs="Century Gothic"/>
@@ -6543,7 +5593,6 @@
         </w:rPr>
         <w:t>TTTxml:schoolnaamTTT</w:t>
       </w:r>
-      <w:proofErr w:type="spellEnd"/>
       <w:r>
         <w:rPr>
           <w:rFonts w:ascii="Century Gothic" w:hAnsi="Century Gothic" w:cs="Century Gothic"/>
@@ -6551,7 +5600,6 @@
         </w:rPr>
         <w:t>' (</w:t>
       </w:r>
-      <w:proofErr w:type="spellStart"/>
       <w:r>
         <w:rPr>
           <w:rFonts w:ascii="Century Gothic" w:hAnsi="Century Gothic" w:cs="Century Gothic"/>
@@ -6559,7 +5607,6 @@
         </w:rPr>
         <w:t>TTTxml:count_peiling_formsTTT</w:t>
       </w:r>
-      <w:proofErr w:type="spellEnd"/>
       <w:r>
         <w:rPr>
           <w:rFonts w:ascii="Century Gothic" w:hAnsi="Century Gothic" w:cs="Century Gothic"/>
@@ -6587,7 +5634,6 @@
         </w:rPr>
         <w:t>Per antwoordmogelijkheid het percentage verkregen antwoorden bij 'Alle scholen' (</w:t>
       </w:r>
-      <w:proofErr w:type="spellStart"/>
       <w:r>
         <w:rPr>
           <w:rFonts w:ascii="Century Gothic" w:hAnsi="Century Gothic" w:cs="Century Gothic"/>
@@ -6595,7 +5641,6 @@
         </w:rPr>
         <w:t>TTTxml:count_alle_scholen_formsTTT</w:t>
       </w:r>
-      <w:proofErr w:type="spellEnd"/>
       <w:r>
         <w:rPr>
           <w:rFonts w:ascii="Century Gothic" w:hAnsi="Century Gothic" w:cs="Century Gothic"/>
@@ -6643,7 +5688,6 @@
         </w:rPr>
         <w:t>De oranje balken verwijzen naar '</w:t>
       </w:r>
-      <w:proofErr w:type="spellStart"/>
       <w:r>
         <w:rPr>
           <w:rFonts w:ascii="Century Gothic" w:hAnsi="Century Gothic" w:cs="Century Gothic"/>
@@ -6651,7 +5695,6 @@
         </w:rPr>
         <w:t>TTTxml:schoolnaamTTT</w:t>
       </w:r>
-      <w:proofErr w:type="spellEnd"/>
       <w:r>
         <w:rPr>
           <w:rFonts w:ascii="Century Gothic" w:hAnsi="Century Gothic" w:cs="Century Gothic"/>
@@ -6739,22 +5782,11 @@
           <w:rFonts w:ascii="Century Gothic" w:hAnsi="Century Gothic" w:cs="Century Gothic"/>
           <w:b/>
           <w:bCs/>
-          <w:sz w:val="19"/>
-          <w:szCs w:val="19"/>
-          <w:lang w:val="nl-NL"/>
-        </w:rPr>
-      </w:pPr>
-    </w:p>
-    <w:p>
-      <w:pPr>
-        <w:pStyle w:val="PlainText"/>
-        <w:rPr>
-          <w:rFonts w:ascii="Century Gothic" w:hAnsi="Century Gothic" w:cs="Century Gothic"/>
-          <w:b/>
-          <w:bCs/>
-          <w:lang w:val="nl-NL"/>
-        </w:rPr>
-      </w:pPr>
+          <w:lang w:val="nl-NL"/>
+        </w:rPr>
+      </w:pPr>
+      <w:bookmarkStart w:id="19" w:name="_GoBack"/>
+      <w:bookmarkEnd w:id="19"/>
       <w:r>
         <w:rPr>
           <w:rFonts w:ascii="Century Gothic" w:hAnsi="Century Gothic" w:cs="Century Gothic"/>
@@ -7125,7 +6157,6 @@
           <w:lang w:val="nl-NL"/>
         </w:rPr>
       </w:pPr>
-      <w:proofErr w:type="spellStart"/>
       <w:r>
         <w:rPr>
           <w:rFonts w:cs="Century Gothic"/>
@@ -7135,7 +6166,6 @@
         </w:rPr>
         <w:t>TTTclass:percentiles:goodTTT</w:t>
       </w:r>
-      <w:proofErr w:type="spellEnd"/>
     </w:p>
     <w:p>
       <w:pPr>
@@ -7337,7 +6367,6 @@
           <w:szCs w:val="19"/>
         </w:rPr>
       </w:pPr>
-      <w:proofErr w:type="spellStart"/>
       <w:r>
         <w:rPr>
           <w:b w:val="0"/>
@@ -7347,7 +6376,6 @@
         </w:rPr>
         <w:t>TTTclass:percentiles:badTTT</w:t>
       </w:r>
-      <w:proofErr w:type="spellEnd"/>
     </w:p>
     <w:p>
       <w:pPr>
@@ -7557,7 +6585,6 @@
                 <w:szCs w:val="20"/>
               </w:rPr>
             </w:pPr>
-            <w:proofErr w:type="spellStart"/>
             <w:r>
               <w:rPr>
                 <w:b/>
@@ -7567,7 +6594,6 @@
               </w:rPr>
               <w:t>Betrouwbaarheid</w:t>
             </w:r>
-            <w:proofErr w:type="spellEnd"/>
           </w:p>
         </w:tc>
         <w:tc>
@@ -7821,7 +6847,6 @@
                 <w:szCs w:val="20"/>
               </w:rPr>
             </w:pPr>
-            <w:proofErr w:type="spellStart"/>
             <w:r>
               <w:rPr>
                 <w:b/>
@@ -7829,49 +6854,8 @@
                 <w:color w:val="E36C0A"/>
                 <w:szCs w:val="20"/>
               </w:rPr>
-              <w:t>Aantal</w:t>
+              <w:t>Aantal lijsten uitgedeeld</w:t>
             </w:r>
-            <w:proofErr w:type="spellEnd"/>
-            <w:r>
-              <w:rPr>
-                <w:b/>
-                <w:bCs/>
-                <w:color w:val="E36C0A"/>
-                <w:szCs w:val="20"/>
-              </w:rPr>
-              <w:t xml:space="preserve"> </w:t>
-            </w:r>
-            <w:proofErr w:type="spellStart"/>
-            <w:r>
-              <w:rPr>
-                <w:b/>
-                <w:bCs/>
-                <w:color w:val="E36C0A"/>
-                <w:szCs w:val="20"/>
-              </w:rPr>
-              <w:t>lijsten</w:t>
-            </w:r>
-            <w:proofErr w:type="spellEnd"/>
-            <w:r>
-              <w:rPr>
-                <w:b/>
-                <w:bCs/>
-                <w:color w:val="E36C0A"/>
-                <w:szCs w:val="20"/>
-              </w:rPr>
-              <w:t xml:space="preserve"> </w:t>
-            </w:r>
-            <w:proofErr w:type="spellStart"/>
-            <w:r>
-              <w:rPr>
-                <w:b/>
-                <w:bCs/>
-                <w:color w:val="E36C0A"/>
-                <w:szCs w:val="20"/>
-              </w:rPr>
-              <w:t>uitgedeeld</w:t>
-            </w:r>
-            <w:proofErr w:type="spellEnd"/>
           </w:p>
         </w:tc>
         <w:tc>
@@ -8208,7 +7192,6 @@
                 <w:szCs w:val="20"/>
               </w:rPr>
             </w:pPr>
-            <w:proofErr w:type="spellStart"/>
             <w:r>
               <w:rPr>
                 <w:b/>
@@ -8216,49 +7199,8 @@
                 <w:color w:val="E36C0A"/>
                 <w:szCs w:val="20"/>
               </w:rPr>
-              <w:t>Aantal</w:t>
+              <w:t>Aantal lijsten geretourneerd</w:t>
             </w:r>
-            <w:proofErr w:type="spellEnd"/>
-            <w:r>
-              <w:rPr>
-                <w:b/>
-                <w:bCs/>
-                <w:color w:val="E36C0A"/>
-                <w:szCs w:val="20"/>
-              </w:rPr>
-              <w:t xml:space="preserve"> </w:t>
-            </w:r>
-            <w:proofErr w:type="spellStart"/>
-            <w:r>
-              <w:rPr>
-                <w:b/>
-                <w:bCs/>
-                <w:color w:val="E36C0A"/>
-                <w:szCs w:val="20"/>
-              </w:rPr>
-              <w:t>lijsten</w:t>
-            </w:r>
-            <w:proofErr w:type="spellEnd"/>
-            <w:r>
-              <w:rPr>
-                <w:b/>
-                <w:bCs/>
-                <w:color w:val="E36C0A"/>
-                <w:szCs w:val="20"/>
-              </w:rPr>
-              <w:t xml:space="preserve"> </w:t>
-            </w:r>
-            <w:proofErr w:type="spellStart"/>
-            <w:r>
-              <w:rPr>
-                <w:b/>
-                <w:bCs/>
-                <w:color w:val="E36C0A"/>
-                <w:szCs w:val="20"/>
-              </w:rPr>
-              <w:t>geretourneerd</w:t>
-            </w:r>
-            <w:proofErr w:type="spellEnd"/>
           </w:p>
         </w:tc>
         <w:tc>
@@ -8524,7 +7466,6 @@
                 <w:szCs w:val="20"/>
               </w:rPr>
             </w:pPr>
-            <w:proofErr w:type="spellStart"/>
             <w:r>
               <w:rPr>
                 <w:b/>
@@ -8532,29 +7473,8 @@
                 <w:color w:val="E36C0A"/>
                 <w:szCs w:val="20"/>
               </w:rPr>
-              <w:t>Minimale</w:t>
+              <w:t>Minimale responspercentage</w:t>
             </w:r>
-            <w:proofErr w:type="spellEnd"/>
-            <w:r>
-              <w:rPr>
-                <w:b/>
-                <w:bCs/>
-                <w:color w:val="E36C0A"/>
-                <w:szCs w:val="20"/>
-              </w:rPr>
-              <w:t xml:space="preserve"> </w:t>
-            </w:r>
-            <w:proofErr w:type="spellStart"/>
-            <w:r>
-              <w:rPr>
-                <w:b/>
-                <w:bCs/>
-                <w:color w:val="E36C0A"/>
-                <w:szCs w:val="20"/>
-              </w:rPr>
-              <w:t>responspercentage</w:t>
-            </w:r>
-            <w:proofErr w:type="spellEnd"/>
           </w:p>
         </w:tc>
         <w:tc>
@@ -8924,54 +7844,22 @@
           <w:szCs w:val="20"/>
           <w:lang w:val="nl-NL"/>
         </w:rPr>
-        <w:t xml:space="preserve">Naast het feit dat de betrouwbaarheid van het onderzoek belangrijk is, is het ook interessant om te weten hoe betekenisvol de resultaten zijn (significantie). Om de significantie te bepalen wordt nagegaan hoe groot de kans is dat een gevonden verschil tussen de gemiddelden van uw school en de gemiddelden van de benchmark (het landelijk gemiddelde) veroorzaakt is door toeval. Wanneer een resultaat significant is, wil het zeggen dat je mag verwachten dat de 2 scores van elkaar verschillen en dat </w:t>
-      </w:r>
-      <w:proofErr w:type="spellStart"/>
-      <w:r>
-        <w:rPr>
-          <w:szCs w:val="20"/>
-          <w:lang w:val="nl-NL"/>
-        </w:rPr>
-        <w:t>dat</w:t>
-      </w:r>
-      <w:proofErr w:type="spellEnd"/>
-      <w:r>
-        <w:rPr>
-          <w:szCs w:val="20"/>
-          <w:lang w:val="nl-NL"/>
-        </w:rPr>
-        <w:t xml:space="preserve"> verschil niet op toeval berust. </w:t>
-      </w:r>
-    </w:p>
-    <w:p>
-      <w:pPr>
-        <w:rPr>
-          <w:szCs w:val="20"/>
-          <w:lang w:val="nl-NL"/>
-        </w:rPr>
-      </w:pPr>
-      <w:r>
-        <w:rPr>
-          <w:szCs w:val="20"/>
-          <w:lang w:val="nl-NL"/>
-        </w:rPr>
-        <w:t xml:space="preserve">In zijn algemeenheid kunnen we stellen dat als er op de vragen 3 t/m 49 van de Oudertevredenheidspeiling (deze zijn gemeten op een </w:t>
-      </w:r>
-      <w:proofErr w:type="spellStart"/>
-      <w:r>
-        <w:rPr>
-          <w:szCs w:val="20"/>
-          <w:lang w:val="nl-NL"/>
-        </w:rPr>
-        <w:t>vierpuntsschaal</w:t>
-      </w:r>
-      <w:proofErr w:type="spellEnd"/>
-      <w:r>
-        <w:rPr>
-          <w:szCs w:val="20"/>
-          <w:lang w:val="nl-NL"/>
-        </w:rPr>
-        <w:t>) een verschil is in de gemiddelde score van de school en de benchmark van 0,15 of meer dit een betekenisvol verschil is (met andere woorden, de kans op toeval is erg klein).</w:t>
+        <w:t xml:space="preserve">Naast het feit dat de betrouwbaarheid van het onderzoek belangrijk is, is het ook interessant om te weten hoe betekenisvol de resultaten zijn (significantie). Om de significantie te bepalen wordt nagegaan hoe groot de kans is dat een gevonden verschil tussen de gemiddelden van uw school en de gemiddelden van de benchmark (het landelijk gemiddelde) veroorzaakt is door toeval. Wanneer een resultaat significant is, wil het zeggen dat je mag verwachten dat de 2 scores van elkaar verschillen en dat dat verschil niet op toeval berust. </w:t>
+      </w:r>
+    </w:p>
+    <w:p>
+      <w:pPr>
+        <w:rPr>
+          <w:szCs w:val="20"/>
+          <w:lang w:val="nl-NL"/>
+        </w:rPr>
+      </w:pPr>
+      <w:r>
+        <w:rPr>
+          <w:szCs w:val="20"/>
+          <w:lang w:val="nl-NL"/>
+        </w:rPr>
+        <w:t>In zijn algemeenheid kunnen we stellen dat als er op de vragen 3 t/m 49 van de Oudertevredenheidspeiling (deze zijn gemeten op een vierpuntsschaal) een verschil is in de gemiddelde score van de school en de benchmark van 0,15 of meer dit een betekenisvol verschil is (met andere woorden, de kans op toeval is erg klein).</w:t>
       </w:r>
     </w:p>
     <w:p>
@@ -9017,23 +7905,7 @@
           <w:szCs w:val="20"/>
           <w:lang w:val="nl-NL"/>
         </w:rPr>
-        <w:t xml:space="preserve">De tevredenheidsvragen in de vragenlijsten worden gemeten op een </w:t>
-      </w:r>
-      <w:proofErr w:type="spellStart"/>
-      <w:r>
-        <w:rPr>
-          <w:szCs w:val="20"/>
-          <w:lang w:val="nl-NL"/>
-        </w:rPr>
-        <w:t>vierpuntsschaaI</w:t>
-      </w:r>
-      <w:proofErr w:type="spellEnd"/>
-      <w:r>
-        <w:rPr>
-          <w:szCs w:val="20"/>
-          <w:lang w:val="nl-NL"/>
-        </w:rPr>
-        <w:t xml:space="preserve">. Deze is als volgt opgebouwd: </w:t>
+        <w:t xml:space="preserve">De tevredenheidsvragen in de vragenlijsten worden gemeten op een vierpuntsschaaI. Deze is als volgt opgebouwd: </w:t>
       </w:r>
     </w:p>
     <w:p>
@@ -9297,7 +8169,6 @@
           <w:lang w:val="nl-NL"/>
         </w:rPr>
       </w:pPr>
-      <w:proofErr w:type="spellStart"/>
       <w:r>
         <w:rPr>
           <w:rFonts w:cs="Century Gothic"/>
@@ -9306,7 +8177,6 @@
         </w:rPr>
         <w:t>TTTxml:peiling.idTTT</w:t>
       </w:r>
-      <w:proofErr w:type="spellEnd"/>
     </w:p>
     <w:p>
       <w:pPr>
@@ -9483,7 +8353,7 @@
         <w:szCs w:val="20"/>
         <w:lang w:val="nl-NL"/>
       </w:rPr>
-      <w:t>10</w:t>
+      <w:t>14</w:t>
     </w:r>
     <w:r>
       <w:rPr>
@@ -9615,7 +8485,7 @@
         <w:szCs w:val="19"/>
         <w:lang w:val="nl-NL"/>
       </w:rPr>
-      <w:t>9</w:t>
+      <w:t>13</w:t>
     </w:r>
     <w:r>
       <w:rPr>
@@ -9754,7 +8624,6 @@
         <w:lang w:val="en-GB"/>
       </w:rPr>
     </w:pPr>
-    <w:proofErr w:type="spellStart"/>
     <w:r>
       <w:rPr>
         <w:rFonts w:cs="Century Gothic"/>
@@ -9765,49 +8634,8 @@
         <w:szCs w:val="22"/>
         <w:lang w:val="en-GB"/>
       </w:rPr>
-      <w:t>TTTxml</w:t>
+      <w:t>TTTxml:schoolnaamTTT, TTTxml:school.cityTTT</w:t>
     </w:r>
-    <w:proofErr w:type="gramStart"/>
-    <w:r>
-      <w:rPr>
-        <w:rFonts w:cs="Century Gothic"/>
-        <w:b/>
-        <w:bCs/>
-        <w:color w:val="F78E1E"/>
-        <w:sz w:val="22"/>
-        <w:szCs w:val="22"/>
-        <w:lang w:val="en-GB"/>
-      </w:rPr>
-      <w:t>:schoolnaamTTT</w:t>
-    </w:r>
-    <w:proofErr w:type="spellEnd"/>
-    <w:proofErr w:type="gramEnd"/>
-    <w:r>
-      <w:rPr>
-        <w:rFonts w:cs="Century Gothic"/>
-        <w:b/>
-        <w:bCs/>
-        <w:color w:val="F78E1E"/>
-        <w:sz w:val="22"/>
-        <w:szCs w:val="22"/>
-        <w:lang w:val="en-GB"/>
-      </w:rPr>
-      <w:t xml:space="preserve">, </w:t>
-    </w:r>
-    <w:proofErr w:type="spellStart"/>
-    <w:r>
-      <w:rPr>
-        <w:rFonts w:cs="Century Gothic"/>
-        <w:b/>
-        <w:bCs/>
-        <w:color w:val="F78E1E"/>
-        <w:sz w:val="22"/>
-        <w:szCs w:val="22"/>
-        <w:lang w:val="en-GB"/>
-      </w:rPr>
-      <w:t>TTTxml:school.cityTTT</w:t>
-    </w:r>
-    <w:proofErr w:type="spellEnd"/>
   </w:p>
 </w:hdr>
 </file>
@@ -9828,7 +8656,6 @@
         <w:lang w:val="en-GB"/>
       </w:rPr>
     </w:pPr>
-    <w:proofErr w:type="spellStart"/>
     <w:r>
       <w:rPr>
         <w:rFonts w:cs="Century Gothic"/>
@@ -9839,9 +8666,8 @@
         <w:szCs w:val="22"/>
         <w:lang w:val="en-GB"/>
       </w:rPr>
-      <w:t>Resultaten</w:t>
+      <w:t>Resultaten OTP</w:t>
     </w:r>
-    <w:proofErr w:type="spellEnd"/>
     <w:r>
       <w:rPr>
         <w:rFonts w:cs="Century Gothic"/>
@@ -9852,48 +8678,8 @@
         <w:szCs w:val="22"/>
         <w:lang w:val="en-GB"/>
       </w:rPr>
-      <w:t xml:space="preserve"> </w:t>
+      <w:t>TTTxml:peiling.jaarTTT</w:t>
     </w:r>
-    <w:proofErr w:type="spellStart"/>
-    <w:r>
-      <w:rPr>
-        <w:rFonts w:cs="Century Gothic"/>
-        <w:b/>
-        <w:bCs/>
-        <w:color w:val="00A4E4"/>
-        <w:sz w:val="22"/>
-        <w:szCs w:val="22"/>
-        <w:lang w:val="en-GB"/>
-      </w:rPr>
-      <w:t>OTP</w:t>
-    </w:r>
-    <w:r>
-      <w:rPr>
-        <w:rFonts w:cs="Century Gothic"/>
-        <w:b/>
-        <w:bCs/>
-        <w:color w:val="00A4E4"/>
-        <w:sz w:val="22"/>
-        <w:szCs w:val="22"/>
-        <w:lang w:val="en-GB"/>
-      </w:rPr>
-      <w:t>TTTxml</w:t>
-    </w:r>
-    <w:proofErr w:type="gramStart"/>
-    <w:r>
-      <w:rPr>
-        <w:rFonts w:cs="Century Gothic"/>
-        <w:b/>
-        <w:bCs/>
-        <w:color w:val="00A4E4"/>
-        <w:sz w:val="22"/>
-        <w:szCs w:val="22"/>
-        <w:lang w:val="en-GB"/>
-      </w:rPr>
-      <w:t>:peiling.jaarTTT</w:t>
-    </w:r>
-    <w:proofErr w:type="spellEnd"/>
-    <w:proofErr w:type="gramEnd"/>
   </w:p>
 </w:hdr>
 </file>
@@ -9946,7 +8732,6 @@
         <w:lang w:val="en-GB"/>
       </w:rPr>
     </w:pPr>
-    <w:proofErr w:type="spellStart"/>
     <w:r>
       <w:rPr>
         <w:rFonts w:cs="Century Gothic"/>
@@ -9957,9 +8742,8 @@
         <w:szCs w:val="22"/>
         <w:lang w:val="en-GB"/>
       </w:rPr>
-      <w:t>Resultaten</w:t>
+      <w:t xml:space="preserve">Resultaten </w:t>
     </w:r>
-    <w:proofErr w:type="spellEnd"/>
     <w:r>
       <w:rPr>
         <w:rFonts w:cs="Century Gothic"/>
@@ -9970,36 +8754,8 @@
         <w:szCs w:val="22"/>
         <w:lang w:val="en-GB"/>
       </w:rPr>
-      <w:t xml:space="preserve"> </w:t>
+      <w:t>OTPTTTxml:peiling.jaarTTT</w:t>
     </w:r>
-    <w:proofErr w:type="spellStart"/>
-    <w:r>
-      <w:rPr>
-        <w:rFonts w:cs="Century Gothic"/>
-        <w:b/>
-        <w:bCs/>
-        <w:color w:val="00A4E4"/>
-        <w:sz w:val="22"/>
-        <w:szCs w:val="22"/>
-        <w:lang w:val="en-GB"/>
-      </w:rPr>
-      <w:t>OTPTTTxml</w:t>
-    </w:r>
-    <w:proofErr w:type="gramStart"/>
-    <w:r>
-      <w:rPr>
-        <w:rFonts w:cs="Century Gothic"/>
-        <w:b/>
-        <w:bCs/>
-        <w:color w:val="00A4E4"/>
-        <w:sz w:val="22"/>
-        <w:szCs w:val="22"/>
-        <w:lang w:val="en-GB"/>
-      </w:rPr>
-      <w:t>:peiling.jaarTTT</w:t>
-    </w:r>
-    <w:proofErr w:type="spellEnd"/>
-    <w:proofErr w:type="gramEnd"/>
   </w:p>
 </w:hdr>
 </file>

</xml_diff>